<commit_message>
Inversion count unsure about error
</commit_message>
<xml_diff>
--- a/SDE-PROBLEMS.docx
+++ b/SDE-PROBLEMS.docx
@@ -4,15 +4,7 @@
   <w:body>
     <w:p>
       <w:r>
-        <w:t>To know the entire list and other stuffs like Projects, Resume, how to give interviews</w:t>
-      </w:r>
-      <w:proofErr w:type="gramStart"/>
-      <w:r>
-        <w:t>….watch</w:t>
-      </w:r>
-      <w:proofErr w:type="gramEnd"/>
-      <w:r>
-        <w:t xml:space="preserve"> the entire video at: </w:t>
+        <w:t xml:space="preserve">To know the entire list and other stuffs like Projects, Resume, how to give interviews….watch the entire video at: </w:t>
       </w:r>
     </w:p>
     <w:p>
@@ -44,36 +36,7 @@
       </w:r>
       <w:r>
         <w:br/>
-        <w:t xml:space="preserve">(Channel run by ex-Amazon | </w:t>
-      </w:r>
-      <w:proofErr w:type="gramStart"/>
-      <w:r>
-        <w:t>Media.net(</w:t>
-      </w:r>
-      <w:proofErr w:type="spellStart"/>
-      <w:proofErr w:type="gramEnd"/>
-      <w:r>
-        <w:t>Directi</w:t>
-      </w:r>
-      <w:proofErr w:type="spellEnd"/>
-      <w:r>
-        <w:t xml:space="preserve">) | GFG) employee, CM at </w:t>
-      </w:r>
-      <w:proofErr w:type="spellStart"/>
-      <w:r>
-        <w:t>Codeforces</w:t>
-      </w:r>
-      <w:proofErr w:type="spellEnd"/>
-      <w:r>
-        <w:t xml:space="preserve"> and 6* at </w:t>
-      </w:r>
-      <w:proofErr w:type="spellStart"/>
-      <w:r>
-        <w:t>Codechef</w:t>
-      </w:r>
-      <w:proofErr w:type="spellEnd"/>
-      <w:r>
-        <w:t xml:space="preserve">) </w:t>
+        <w:t xml:space="preserve">(Channel run by ex-Amazon | Media.net(Directi) | GFG) employee, CM at Codeforces and 6* at Codechef) </w:t>
       </w:r>
     </w:p>
     <w:p/>
@@ -115,23 +78,7 @@
           <w:b/>
           <w:highlight w:val="yellow"/>
         </w:rPr>
-        <w:t xml:space="preserve">Find the duplicate in an array of N+1 </w:t>
-      </w:r>
-      <w:proofErr w:type="gramStart"/>
-      <w:r>
-        <w:rPr>
-          <w:b/>
-          <w:highlight w:val="yellow"/>
-        </w:rPr>
-        <w:t>integers</w:t>
-      </w:r>
-      <w:proofErr w:type="gramEnd"/>
-      <w:r>
-        <w:rPr>
-          <w:b/>
-          <w:highlight w:val="yellow"/>
-        </w:rPr>
-        <w:t>.</w:t>
+        <w:t>Find the duplicate in an array of N+1 integers.</w:t>
       </w:r>
       <w:r>
         <w:rPr>
@@ -296,21 +243,12 @@
           <w:highlight w:val="yellow"/>
         </w:rPr>
       </w:pPr>
-      <w:proofErr w:type="spellStart"/>
       <w:r>
         <w:rPr>
           <w:b/>
           <w:highlight w:val="yellow"/>
         </w:rPr>
-        <w:t>Kadane’s</w:t>
-      </w:r>
-      <w:proofErr w:type="spellEnd"/>
-      <w:r>
-        <w:rPr>
-          <w:b/>
-          <w:highlight w:val="yellow"/>
-        </w:rPr>
-        <w:t xml:space="preserve"> Algorithm </w:t>
+        <w:t xml:space="preserve">Kadane’s Algorithm </w:t>
       </w:r>
     </w:p>
     <w:p>
@@ -475,8 +413,15 @@
       <w:r>
         <w:rPr>
           <w:b/>
-        </w:rPr>
-        <w:t xml:space="preserve">Next Permutation </w:t>
+          <w:highlight w:val="yellow"/>
+        </w:rPr>
+        <w:t>Next Permutation</w:t>
+      </w:r>
+      <w:r>
+        <w:rPr>
+          <w:b/>
+        </w:rPr>
+        <w:t xml:space="preserve"> </w:t>
       </w:r>
     </w:p>
     <w:p>
@@ -517,11 +462,15 @@
       <w:r>
         <w:rPr>
           <w:b/>
+          <w:highlight w:val="yellow"/>
         </w:rPr>
         <w:t>Inversion of Array</w:t>
       </w:r>
       <w:r>
         <w:t xml:space="preserve"> (Using Merge Sort) </w:t>
+      </w:r>
+      <w:r>
+        <w:t xml:space="preserve"> ######</w:t>
       </w:r>
     </w:p>
     <w:p>
@@ -749,31 +698,7 @@
           <w:color w:val="000000"/>
           <w:lang w:val="en-IN"/>
         </w:rPr>
-        <w:t>Pow(</w:t>
-      </w:r>
-      <w:proofErr w:type="spellStart"/>
-      <w:proofErr w:type="gramStart"/>
-      <w:r>
-        <w:rPr>
-          <w:rFonts w:eastAsia="Times New Roman"/>
-          <w:b/>
-          <w:bCs/>
-          <w:color w:val="000000"/>
-          <w:lang w:val="en-IN"/>
-        </w:rPr>
-        <w:t>X,n</w:t>
-      </w:r>
-      <w:proofErr w:type="spellEnd"/>
-      <w:proofErr w:type="gramEnd"/>
-      <w:r>
-        <w:rPr>
-          <w:rFonts w:eastAsia="Times New Roman"/>
-          <w:b/>
-          <w:bCs/>
-          <w:color w:val="000000"/>
-          <w:lang w:val="en-IN"/>
-        </w:rPr>
-        <w:t>)  </w:t>
+        <w:t>Pow(X,n)  </w:t>
       </w:r>
     </w:p>
     <w:p>
@@ -1079,29 +1004,7 @@
           <w:color w:val="000000"/>
           <w:lang w:val="en-IN"/>
         </w:rPr>
-        <w:t>Reverse Pairs (</w:t>
-      </w:r>
-      <w:proofErr w:type="spellStart"/>
-      <w:r>
-        <w:rPr>
-          <w:rFonts w:eastAsia="Times New Roman"/>
-          <w:b/>
-          <w:bCs/>
-          <w:color w:val="000000"/>
-          <w:lang w:val="en-IN"/>
-        </w:rPr>
-        <w:t>Leetcode</w:t>
-      </w:r>
-      <w:proofErr w:type="spellEnd"/>
-      <w:r>
-        <w:rPr>
-          <w:rFonts w:eastAsia="Times New Roman"/>
-          <w:b/>
-          <w:bCs/>
-          <w:color w:val="000000"/>
-          <w:lang w:val="en-IN"/>
-        </w:rPr>
-        <w:t>) </w:t>
+        <w:t>Reverse Pairs (Leetcode) </w:t>
       </w:r>
     </w:p>
     <w:p>
@@ -1574,35 +1477,15 @@
           <w:color w:val="000000"/>
           <w:lang w:val="en-IN"/>
         </w:rPr>
-        <w:t xml:space="preserve">Count number of subarrays with given </w:t>
-      </w:r>
-      <w:proofErr w:type="gramStart"/>
-      <w:r>
-        <w:rPr>
-          <w:rFonts w:eastAsia="Times New Roman"/>
-          <w:b/>
-          <w:bCs/>
-          <w:color w:val="000000"/>
-          <w:lang w:val="en-IN"/>
-        </w:rPr>
-        <w:t>XOR</w:t>
-      </w:r>
-      <w:r>
-        <w:rPr>
-          <w:rFonts w:eastAsia="Times New Roman"/>
-          <w:color w:val="000000"/>
-          <w:lang w:val="en-IN"/>
-        </w:rPr>
-        <w:t>(</w:t>
-      </w:r>
-      <w:proofErr w:type="gramEnd"/>
-      <w:r>
-        <w:rPr>
-          <w:rFonts w:eastAsia="Times New Roman"/>
-          <w:color w:val="000000"/>
-          <w:lang w:val="en-IN"/>
-        </w:rPr>
-        <w:t>this clears a lot of problems) </w:t>
+        <w:t>Count number of subarrays with given XOR</w:t>
+      </w:r>
+      <w:r>
+        <w:rPr>
+          <w:rFonts w:eastAsia="Times New Roman"/>
+          <w:color w:val="000000"/>
+          <w:lang w:val="en-IN"/>
+        </w:rPr>
+        <w:t>(this clears a lot of problems) </w:t>
       </w:r>
     </w:p>
     <w:p>
@@ -2008,29 +1891,7 @@
           <w:color w:val="000000"/>
           <w:lang w:val="en-IN"/>
         </w:rPr>
-        <w:t>Remove N-</w:t>
-      </w:r>
-      <w:proofErr w:type="spellStart"/>
-      <w:r>
-        <w:rPr>
-          <w:rFonts w:eastAsia="Times New Roman"/>
-          <w:b/>
-          <w:bCs/>
-          <w:color w:val="000000"/>
-          <w:lang w:val="en-IN"/>
-        </w:rPr>
-        <w:t>th</w:t>
-      </w:r>
-      <w:proofErr w:type="spellEnd"/>
-      <w:r>
-        <w:rPr>
-          <w:rFonts w:eastAsia="Times New Roman"/>
-          <w:b/>
-          <w:bCs/>
-          <w:color w:val="000000"/>
-          <w:lang w:val="en-IN"/>
-        </w:rPr>
-        <w:t xml:space="preserve"> node from back of LinkedList </w:t>
+        <w:t>Remove N-th node from back of LinkedList </w:t>
       </w:r>
     </w:p>
     <w:p>
@@ -2898,29 +2759,7 @@
           <w:color w:val="000000"/>
           <w:lang w:val="en-IN"/>
         </w:rPr>
-        <w:t xml:space="preserve">3 </w:t>
-      </w:r>
-      <w:proofErr w:type="gramStart"/>
-      <w:r>
-        <w:rPr>
-          <w:rFonts w:eastAsia="Times New Roman"/>
-          <w:b/>
-          <w:bCs/>
-          <w:color w:val="000000"/>
-          <w:lang w:val="en-IN"/>
-        </w:rPr>
-        <w:t>sum</w:t>
-      </w:r>
-      <w:proofErr w:type="gramEnd"/>
-      <w:r>
-        <w:rPr>
-          <w:rFonts w:eastAsia="Times New Roman"/>
-          <w:b/>
-          <w:bCs/>
-          <w:color w:val="000000"/>
-          <w:lang w:val="en-IN"/>
-        </w:rPr>
-        <w:t> </w:t>
+        <w:t>3 sum </w:t>
       </w:r>
     </w:p>
     <w:p>
@@ -4150,29 +3989,7 @@
           <w:color w:val="000000"/>
           <w:lang w:val="en-IN"/>
         </w:rPr>
-        <w:t>K-</w:t>
-      </w:r>
-      <w:proofErr w:type="spellStart"/>
-      <w:r>
-        <w:rPr>
-          <w:rFonts w:eastAsia="Times New Roman"/>
-          <w:b/>
-          <w:bCs/>
-          <w:color w:val="000000"/>
-          <w:lang w:val="en-IN"/>
-        </w:rPr>
-        <w:t>th</w:t>
-      </w:r>
-      <w:proofErr w:type="spellEnd"/>
-      <w:r>
-        <w:rPr>
-          <w:rFonts w:eastAsia="Times New Roman"/>
-          <w:b/>
-          <w:bCs/>
-          <w:color w:val="000000"/>
-          <w:lang w:val="en-IN"/>
-        </w:rPr>
-        <w:t xml:space="preserve"> permutation Sequence</w:t>
+        <w:t>K-th permutation Sequence</w:t>
       </w:r>
     </w:p>
     <w:p>
@@ -4359,25 +4176,7 @@
           <w:color w:val="000000"/>
           <w:lang w:val="en-IN"/>
         </w:rPr>
-        <w:t xml:space="preserve">M </w:t>
-      </w:r>
-      <w:proofErr w:type="spellStart"/>
-      <w:r>
-        <w:rPr>
-          <w:rFonts w:eastAsia="Times New Roman"/>
-          <w:color w:val="000000"/>
-          <w:lang w:val="en-IN"/>
-        </w:rPr>
-        <w:t>coloring</w:t>
-      </w:r>
-      <w:proofErr w:type="spellEnd"/>
-      <w:r>
-        <w:rPr>
-          <w:rFonts w:eastAsia="Times New Roman"/>
-          <w:color w:val="000000"/>
-          <w:lang w:val="en-IN"/>
-        </w:rPr>
-        <w:t xml:space="preserve"> Problem (Graph prob) </w:t>
+        <w:t>M coloring Problem (Graph prob) </w:t>
       </w:r>
     </w:p>
     <w:p>
@@ -4495,43 +4294,7 @@
           <w:color w:val="000000"/>
           <w:lang w:val="en-IN"/>
         </w:rPr>
-        <w:t>1/N-</w:t>
-      </w:r>
-      <w:proofErr w:type="spellStart"/>
-      <w:r>
-        <w:rPr>
-          <w:rFonts w:eastAsia="Times New Roman"/>
-          <w:color w:val="000000"/>
-          <w:lang w:val="en-IN"/>
-        </w:rPr>
-        <w:t>th</w:t>
-      </w:r>
-      <w:proofErr w:type="spellEnd"/>
-      <w:r>
-        <w:rPr>
-          <w:rFonts w:eastAsia="Times New Roman"/>
-          <w:color w:val="000000"/>
-          <w:lang w:val="en-IN"/>
-        </w:rPr>
-        <w:t xml:space="preserve"> root of an integer (use binary search) (square root, cube </w:t>
-      </w:r>
-      <w:proofErr w:type="gramStart"/>
-      <w:r>
-        <w:rPr>
-          <w:rFonts w:eastAsia="Times New Roman"/>
-          <w:color w:val="000000"/>
-          <w:lang w:val="en-IN"/>
-        </w:rPr>
-        <w:t>root, ..</w:t>
-      </w:r>
-      <w:proofErr w:type="gramEnd"/>
-      <w:r>
-        <w:rPr>
-          <w:rFonts w:eastAsia="Times New Roman"/>
-          <w:color w:val="000000"/>
-          <w:lang w:val="en-IN"/>
-        </w:rPr>
-        <w:t>)</w:t>
+        <w:t>1/N-th root of an integer (use binary search) (square root, cube root, ..)</w:t>
       </w:r>
     </w:p>
     <w:p>
@@ -4646,25 +4409,7 @@
           <w:color w:val="000000"/>
           <w:lang w:val="en-IN"/>
         </w:rPr>
-        <w:t>K-</w:t>
-      </w:r>
-      <w:proofErr w:type="spellStart"/>
-      <w:r>
-        <w:rPr>
-          <w:rFonts w:eastAsia="Times New Roman"/>
-          <w:color w:val="000000"/>
-          <w:lang w:val="en-IN"/>
-        </w:rPr>
-        <w:t>th</w:t>
-      </w:r>
-      <w:proofErr w:type="spellEnd"/>
-      <w:r>
-        <w:rPr>
-          <w:rFonts w:eastAsia="Times New Roman"/>
-          <w:color w:val="000000"/>
-          <w:lang w:val="en-IN"/>
-        </w:rPr>
-        <w:t xml:space="preserve"> element of two sorted arrays </w:t>
+        <w:t>K-th element of two sorted arrays </w:t>
       </w:r>
     </w:p>
     <w:p>
@@ -4717,25 +4462,7 @@
           <w:color w:val="000000"/>
           <w:lang w:val="en-IN"/>
         </w:rPr>
-        <w:t xml:space="preserve">Check if a number if a power of 2 or not in </w:t>
-      </w:r>
-      <w:proofErr w:type="gramStart"/>
-      <w:r>
-        <w:rPr>
-          <w:rFonts w:eastAsia="Times New Roman"/>
-          <w:color w:val="000000"/>
-          <w:lang w:val="en-IN"/>
-        </w:rPr>
-        <w:t>O(</w:t>
-      </w:r>
-      <w:proofErr w:type="gramEnd"/>
-      <w:r>
-        <w:rPr>
-          <w:rFonts w:eastAsia="Times New Roman"/>
-          <w:color w:val="000000"/>
-          <w:lang w:val="en-IN"/>
-        </w:rPr>
-        <w:t>1) </w:t>
+        <w:t>Check if a number if a power of 2 or not in O(1) </w:t>
       </w:r>
     </w:p>
     <w:p>
@@ -4828,25 +4555,7 @@
           <w:color w:val="000000"/>
           <w:lang w:val="en-IN"/>
         </w:rPr>
-        <w:t xml:space="preserve">Find MSB in </w:t>
-      </w:r>
-      <w:proofErr w:type="gramStart"/>
-      <w:r>
-        <w:rPr>
-          <w:rFonts w:eastAsia="Times New Roman"/>
-          <w:color w:val="000000"/>
-          <w:lang w:val="en-IN"/>
-        </w:rPr>
-        <w:t>o(</w:t>
-      </w:r>
-      <w:proofErr w:type="gramEnd"/>
-      <w:r>
-        <w:rPr>
-          <w:rFonts w:eastAsia="Times New Roman"/>
-          <w:color w:val="000000"/>
-          <w:lang w:val="en-IN"/>
-        </w:rPr>
-        <w:t>1) </w:t>
+        <w:t>Find MSB in o(1) </w:t>
       </w:r>
     </w:p>
     <w:p>
@@ -5118,25 +4827,7 @@
           <w:color w:val="000000"/>
           <w:lang w:val="en-IN"/>
         </w:rPr>
-        <w:t>LRU cache (</w:t>
-      </w:r>
-      <w:proofErr w:type="spellStart"/>
-      <w:r>
-        <w:rPr>
-          <w:rFonts w:eastAsia="Times New Roman"/>
-          <w:color w:val="000000"/>
-          <w:lang w:val="en-IN"/>
-        </w:rPr>
-        <w:t>vvvv</w:t>
-      </w:r>
-      <w:proofErr w:type="spellEnd"/>
-      <w:r>
-        <w:rPr>
-          <w:rFonts w:eastAsia="Times New Roman"/>
-          <w:color w:val="000000"/>
-          <w:lang w:val="en-IN"/>
-        </w:rPr>
-        <w:t>. imp) </w:t>
+        <w:t>LRU cache (vvvv. imp) </w:t>
       </w:r>
     </w:p>
     <w:p>
@@ -5616,23 +5307,13 @@
           <w:lang w:val="en-IN"/>
         </w:rPr>
       </w:pPr>
-      <w:proofErr w:type="spellStart"/>
-      <w:r>
-        <w:rPr>
-          <w:rFonts w:eastAsia="Times New Roman"/>
-          <w:color w:val="000000"/>
-          <w:lang w:val="en-IN"/>
-        </w:rPr>
-        <w:t>Inorder</w:t>
-      </w:r>
-      <w:proofErr w:type="spellEnd"/>
-      <w:r>
-        <w:rPr>
-          <w:rFonts w:eastAsia="Times New Roman"/>
-          <w:color w:val="000000"/>
-          <w:lang w:val="en-IN"/>
-        </w:rPr>
-        <w:t xml:space="preserve"> Traversal (with recursion and without recursion) </w:t>
+      <w:r>
+        <w:rPr>
+          <w:rFonts w:eastAsia="Times New Roman"/>
+          <w:color w:val="000000"/>
+          <w:lang w:val="en-IN"/>
+        </w:rPr>
+        <w:t>Inorder Traversal (with recursion and without recursion) </w:t>
       </w:r>
     </w:p>
     <w:p>
@@ -5649,23 +5330,13 @@
           <w:lang w:val="en-IN"/>
         </w:rPr>
       </w:pPr>
-      <w:proofErr w:type="spellStart"/>
-      <w:r>
-        <w:rPr>
-          <w:rFonts w:eastAsia="Times New Roman"/>
-          <w:color w:val="000000"/>
-          <w:lang w:val="en-IN"/>
-        </w:rPr>
-        <w:t>Preorder</w:t>
-      </w:r>
-      <w:proofErr w:type="spellEnd"/>
-      <w:r>
-        <w:rPr>
-          <w:rFonts w:eastAsia="Times New Roman"/>
-          <w:color w:val="000000"/>
-          <w:lang w:val="en-IN"/>
-        </w:rPr>
-        <w:t xml:space="preserve"> Traversal (with recursion and without recursion) </w:t>
+      <w:r>
+        <w:rPr>
+          <w:rFonts w:eastAsia="Times New Roman"/>
+          <w:color w:val="000000"/>
+          <w:lang w:val="en-IN"/>
+        </w:rPr>
+        <w:t>Preorder Traversal (with recursion and without recursion) </w:t>
       </w:r>
     </w:p>
     <w:p>
@@ -5682,23 +5353,13 @@
           <w:lang w:val="en-IN"/>
         </w:rPr>
       </w:pPr>
-      <w:proofErr w:type="spellStart"/>
-      <w:r>
-        <w:rPr>
-          <w:rFonts w:eastAsia="Times New Roman"/>
-          <w:color w:val="000000"/>
-          <w:lang w:val="en-IN"/>
-        </w:rPr>
-        <w:t>Postorder</w:t>
-      </w:r>
-      <w:proofErr w:type="spellEnd"/>
-      <w:r>
-        <w:rPr>
-          <w:rFonts w:eastAsia="Times New Roman"/>
-          <w:color w:val="000000"/>
-          <w:lang w:val="en-IN"/>
-        </w:rPr>
-        <w:t xml:space="preserve"> Traversal (with recursion and without recursion)  </w:t>
+      <w:r>
+        <w:rPr>
+          <w:rFonts w:eastAsia="Times New Roman"/>
+          <w:color w:val="000000"/>
+          <w:lang w:val="en-IN"/>
+        </w:rPr>
+        <w:t>Postorder Traversal (with recursion and without recursion)  </w:t>
       </w:r>
     </w:p>
     <w:p>
@@ -5715,23 +5376,13 @@
           <w:lang w:val="en-IN"/>
         </w:rPr>
       </w:pPr>
-      <w:proofErr w:type="spellStart"/>
-      <w:r>
-        <w:rPr>
-          <w:rFonts w:eastAsia="Times New Roman"/>
-          <w:color w:val="000000"/>
-          <w:lang w:val="en-IN"/>
-        </w:rPr>
-        <w:t>LeftView</w:t>
-      </w:r>
-      <w:proofErr w:type="spellEnd"/>
-      <w:r>
-        <w:rPr>
-          <w:rFonts w:eastAsia="Times New Roman"/>
-          <w:color w:val="000000"/>
-          <w:lang w:val="en-IN"/>
-        </w:rPr>
-        <w:t xml:space="preserve"> Of Binary Tree</w:t>
+      <w:r>
+        <w:rPr>
+          <w:rFonts w:eastAsia="Times New Roman"/>
+          <w:color w:val="000000"/>
+          <w:lang w:val="en-IN"/>
+        </w:rPr>
+        <w:t>LeftView Of Binary Tree</w:t>
       </w:r>
     </w:p>
     <w:p>
@@ -6021,43 +5672,7 @@
           <w:color w:val="000000"/>
           <w:lang w:val="en-IN"/>
         </w:rPr>
-        <w:t xml:space="preserve">Construct Binary Tree from </w:t>
-      </w:r>
-      <w:proofErr w:type="spellStart"/>
-      <w:r>
-        <w:rPr>
-          <w:rFonts w:eastAsia="Times New Roman"/>
-          <w:color w:val="000000"/>
-          <w:lang w:val="en-IN"/>
-        </w:rPr>
-        <w:t>inorder</w:t>
-      </w:r>
-      <w:proofErr w:type="spellEnd"/>
-      <w:r>
-        <w:rPr>
-          <w:rFonts w:eastAsia="Times New Roman"/>
-          <w:color w:val="000000"/>
-          <w:lang w:val="en-IN"/>
-        </w:rPr>
-        <w:t xml:space="preserve"> and </w:t>
-      </w:r>
-      <w:proofErr w:type="spellStart"/>
-      <w:r>
-        <w:rPr>
-          <w:rFonts w:eastAsia="Times New Roman"/>
-          <w:color w:val="000000"/>
-          <w:lang w:val="en-IN"/>
-        </w:rPr>
-        <w:t>preorder</w:t>
-      </w:r>
-      <w:proofErr w:type="spellEnd"/>
-      <w:r>
-        <w:rPr>
-          <w:rFonts w:eastAsia="Times New Roman"/>
-          <w:color w:val="000000"/>
-          <w:lang w:val="en-IN"/>
-        </w:rPr>
-        <w:t> </w:t>
+        <w:t>Construct Binary Tree from inorder and preorder </w:t>
       </w:r>
     </w:p>
     <w:p>
@@ -6080,43 +5695,7 @@
           <w:color w:val="000000"/>
           <w:lang w:val="en-IN"/>
         </w:rPr>
-        <w:t xml:space="preserve">Construct Binary Tree from </w:t>
-      </w:r>
-      <w:proofErr w:type="spellStart"/>
-      <w:r>
-        <w:rPr>
-          <w:rFonts w:eastAsia="Times New Roman"/>
-          <w:color w:val="000000"/>
-          <w:lang w:val="en-IN"/>
-        </w:rPr>
-        <w:t>Inorder</w:t>
-      </w:r>
-      <w:proofErr w:type="spellEnd"/>
-      <w:r>
-        <w:rPr>
-          <w:rFonts w:eastAsia="Times New Roman"/>
-          <w:color w:val="000000"/>
-          <w:lang w:val="en-IN"/>
-        </w:rPr>
-        <w:t xml:space="preserve"> and </w:t>
-      </w:r>
-      <w:proofErr w:type="spellStart"/>
-      <w:r>
-        <w:rPr>
-          <w:rFonts w:eastAsia="Times New Roman"/>
-          <w:color w:val="000000"/>
-          <w:lang w:val="en-IN"/>
-        </w:rPr>
-        <w:t>Postorder</w:t>
-      </w:r>
-      <w:proofErr w:type="spellEnd"/>
-      <w:r>
-        <w:rPr>
-          <w:rFonts w:eastAsia="Times New Roman"/>
-          <w:color w:val="000000"/>
-          <w:lang w:val="en-IN"/>
-        </w:rPr>
-        <w:t> </w:t>
+        <w:t>Construct Binary Tree from Inorder and Postorder </w:t>
       </w:r>
     </w:p>
     <w:p>
@@ -6353,25 +5932,7 @@
           <w:color w:val="000000"/>
           <w:lang w:val="en-IN"/>
         </w:rPr>
-        <w:t xml:space="preserve">Find the </w:t>
-      </w:r>
-      <w:proofErr w:type="spellStart"/>
-      <w:r>
-        <w:rPr>
-          <w:rFonts w:eastAsia="Times New Roman"/>
-          <w:color w:val="000000"/>
-          <w:lang w:val="en-IN"/>
-        </w:rPr>
-        <w:t>inorder</w:t>
-      </w:r>
-      <w:proofErr w:type="spellEnd"/>
-      <w:r>
-        <w:rPr>
-          <w:rFonts w:eastAsia="Times New Roman"/>
-          <w:color w:val="000000"/>
-          <w:lang w:val="en-IN"/>
-        </w:rPr>
-        <w:t xml:space="preserve"> predecessor/successor of a given Key in BST. </w:t>
+        <w:t>Find the inorder predecessor/successor of a given Key in BST. </w:t>
       </w:r>
     </w:p>
     <w:p>
@@ -6401,25 +5962,7 @@
           <w:color w:val="000000"/>
           <w:lang w:val="en-IN"/>
         </w:rPr>
-        <w:t>Day21: (</w:t>
-      </w:r>
-      <w:proofErr w:type="spellStart"/>
-      <w:r>
-        <w:rPr>
-          <w:rFonts w:eastAsia="Times New Roman"/>
-          <w:color w:val="000000"/>
-          <w:lang w:val="en-IN"/>
-        </w:rPr>
-        <w:t>BinarySearchTree</w:t>
-      </w:r>
-      <w:proofErr w:type="spellEnd"/>
-      <w:r>
-        <w:rPr>
-          <w:rFonts w:eastAsia="Times New Roman"/>
-          <w:color w:val="000000"/>
-          <w:lang w:val="en-IN"/>
-        </w:rPr>
-        <w:t>) </w:t>
+        <w:t>Day21: (BinarySearchTree) </w:t>
       </w:r>
     </w:p>
     <w:p>
@@ -6465,43 +6008,7 @@
           <w:color w:val="000000"/>
           <w:lang w:val="en-IN"/>
         </w:rPr>
-        <w:t>Find K-</w:t>
-      </w:r>
-      <w:proofErr w:type="spellStart"/>
-      <w:r>
-        <w:rPr>
-          <w:rFonts w:eastAsia="Times New Roman"/>
-          <w:color w:val="000000"/>
-          <w:lang w:val="en-IN"/>
-        </w:rPr>
-        <w:t>th</w:t>
-      </w:r>
-      <w:proofErr w:type="spellEnd"/>
-      <w:r>
-        <w:rPr>
-          <w:rFonts w:eastAsia="Times New Roman"/>
-          <w:color w:val="000000"/>
-          <w:lang w:val="en-IN"/>
-        </w:rPr>
-        <w:t xml:space="preserve"> smallest and K-</w:t>
-      </w:r>
-      <w:proofErr w:type="spellStart"/>
-      <w:r>
-        <w:rPr>
-          <w:rFonts w:eastAsia="Times New Roman"/>
-          <w:color w:val="000000"/>
-          <w:lang w:val="en-IN"/>
-        </w:rPr>
-        <w:t>th</w:t>
-      </w:r>
-      <w:proofErr w:type="spellEnd"/>
-      <w:r>
-        <w:rPr>
-          <w:rFonts w:eastAsia="Times New Roman"/>
-          <w:color w:val="000000"/>
-          <w:lang w:val="en-IN"/>
-        </w:rPr>
-        <w:t xml:space="preserve"> largest element in BST (2 different Questions) </w:t>
+        <w:t>Find K-th smallest and K-th largest element in BST (2 different Questions) </w:t>
       </w:r>
     </w:p>
     <w:p>
@@ -6692,25 +6199,7 @@
           <w:color w:val="000000"/>
           <w:lang w:val="en-IN"/>
         </w:rPr>
-        <w:t>K-</w:t>
-      </w:r>
-      <w:proofErr w:type="spellStart"/>
-      <w:r>
-        <w:rPr>
-          <w:rFonts w:eastAsia="Times New Roman"/>
-          <w:color w:val="000000"/>
-          <w:lang w:val="en-IN"/>
-        </w:rPr>
-        <w:t>th</w:t>
-      </w:r>
-      <w:proofErr w:type="spellEnd"/>
-      <w:r>
-        <w:rPr>
-          <w:rFonts w:eastAsia="Times New Roman"/>
-          <w:color w:val="000000"/>
-          <w:lang w:val="en-IN"/>
-        </w:rPr>
-        <w:t xml:space="preserve"> largest element in a stream. </w:t>
+        <w:t>K-th largest element in a stream. </w:t>
       </w:r>
     </w:p>
     <w:p>
@@ -6756,25 +6245,7 @@
           <w:color w:val="000000"/>
           <w:lang w:val="en-IN"/>
         </w:rPr>
-        <w:t>K-</w:t>
-      </w:r>
-      <w:proofErr w:type="spellStart"/>
-      <w:r>
-        <w:rPr>
-          <w:rFonts w:eastAsia="Times New Roman"/>
-          <w:color w:val="000000"/>
-          <w:lang w:val="en-IN"/>
-        </w:rPr>
-        <w:t>th</w:t>
-      </w:r>
-      <w:proofErr w:type="spellEnd"/>
-      <w:r>
-        <w:rPr>
-          <w:rFonts w:eastAsia="Times New Roman"/>
-          <w:color w:val="000000"/>
-          <w:lang w:val="en-IN"/>
-        </w:rPr>
-        <w:t xml:space="preserve"> largest element in an unsorted array. </w:t>
+        <w:t>K-th largest element in an unsorted array. </w:t>
       </w:r>
     </w:p>
     <w:p>
@@ -6936,23 +6407,13 @@
           <w:lang w:val="en-IN"/>
         </w:rPr>
       </w:pPr>
-      <w:proofErr w:type="spellStart"/>
-      <w:r>
-        <w:rPr>
-          <w:rFonts w:eastAsia="Times New Roman"/>
-          <w:color w:val="000000"/>
-          <w:lang w:val="en-IN"/>
-        </w:rPr>
-        <w:t>Topo</w:t>
-      </w:r>
-      <w:proofErr w:type="spellEnd"/>
-      <w:r>
-        <w:rPr>
-          <w:rFonts w:eastAsia="Times New Roman"/>
-          <w:color w:val="000000"/>
-          <w:lang w:val="en-IN"/>
-        </w:rPr>
-        <w:t xml:space="preserve"> Sort </w:t>
+      <w:r>
+        <w:rPr>
+          <w:rFonts w:eastAsia="Times New Roman"/>
+          <w:color w:val="000000"/>
+          <w:lang w:val="en-IN"/>
+        </w:rPr>
+        <w:t>Topo Sort </w:t>
       </w:r>
     </w:p>
     <w:p>
@@ -7045,41 +6506,13 @@
           <w:lang w:val="en-IN"/>
         </w:rPr>
       </w:pPr>
-      <w:proofErr w:type="gramStart"/>
-      <w:r>
-        <w:rPr>
-          <w:rFonts w:eastAsia="Times New Roman"/>
-          <w:color w:val="000000"/>
-          <w:lang w:val="en-IN"/>
-        </w:rPr>
-        <w:t>SCC(</w:t>
-      </w:r>
-      <w:proofErr w:type="gramEnd"/>
-      <w:r>
-        <w:rPr>
-          <w:rFonts w:eastAsia="Times New Roman"/>
-          <w:color w:val="000000"/>
-          <w:lang w:val="en-IN"/>
-        </w:rPr>
-        <w:t xml:space="preserve">using </w:t>
-      </w:r>
-      <w:proofErr w:type="spellStart"/>
-      <w:r>
-        <w:rPr>
-          <w:rFonts w:eastAsia="Times New Roman"/>
-          <w:color w:val="000000"/>
-          <w:lang w:val="en-IN"/>
-        </w:rPr>
-        <w:t>KosaRaju’s</w:t>
-      </w:r>
-      <w:proofErr w:type="spellEnd"/>
-      <w:r>
-        <w:rPr>
-          <w:rFonts w:eastAsia="Times New Roman"/>
-          <w:color w:val="000000"/>
-          <w:lang w:val="en-IN"/>
-        </w:rPr>
-        <w:t xml:space="preserve"> algo) </w:t>
+      <w:r>
+        <w:rPr>
+          <w:rFonts w:eastAsia="Times New Roman"/>
+          <w:color w:val="000000"/>
+          <w:lang w:val="en-IN"/>
+        </w:rPr>
+        <w:t>SCC(using KosaRaju’s algo) </w:t>
       </w:r>
     </w:p>
     <w:p>
@@ -7096,23 +6529,13 @@
           <w:lang w:val="en-IN"/>
         </w:rPr>
       </w:pPr>
-      <w:proofErr w:type="spellStart"/>
-      <w:r>
-        <w:rPr>
-          <w:rFonts w:eastAsia="Times New Roman"/>
-          <w:color w:val="000000"/>
-          <w:lang w:val="en-IN"/>
-        </w:rPr>
-        <w:t>Djisktra’s</w:t>
-      </w:r>
-      <w:proofErr w:type="spellEnd"/>
-      <w:r>
-        <w:rPr>
-          <w:rFonts w:eastAsia="Times New Roman"/>
-          <w:color w:val="000000"/>
-          <w:lang w:val="en-IN"/>
-        </w:rPr>
-        <w:t xml:space="preserve"> Algorithm </w:t>
+      <w:r>
+        <w:rPr>
+          <w:rFonts w:eastAsia="Times New Roman"/>
+          <w:color w:val="000000"/>
+          <w:lang w:val="en-IN"/>
+        </w:rPr>
+        <w:t>Djisktra’s Algorithm </w:t>
       </w:r>
     </w:p>
     <w:p>
@@ -7158,25 +6581,7 @@
           <w:color w:val="000000"/>
           <w:lang w:val="en-IN"/>
         </w:rPr>
-        <w:t xml:space="preserve">Floyd </w:t>
-      </w:r>
-      <w:proofErr w:type="spellStart"/>
-      <w:r>
-        <w:rPr>
-          <w:rFonts w:eastAsia="Times New Roman"/>
-          <w:color w:val="000000"/>
-          <w:lang w:val="en-IN"/>
-        </w:rPr>
-        <w:t>Warshall</w:t>
-      </w:r>
-      <w:proofErr w:type="spellEnd"/>
-      <w:r>
-        <w:rPr>
-          <w:rFonts w:eastAsia="Times New Roman"/>
-          <w:color w:val="000000"/>
-          <w:lang w:val="en-IN"/>
-        </w:rPr>
-        <w:t xml:space="preserve"> Algorithm  </w:t>
+        <w:t>Floyd Warshall Algorithm  </w:t>
       </w:r>
     </w:p>
     <w:p>
@@ -7686,25 +7091,7 @@
           <w:color w:val="000000"/>
           <w:lang w:val="en-IN"/>
         </w:rPr>
-        <w:t xml:space="preserve">Revise OS notes that you would have made during your </w:t>
-      </w:r>
-      <w:proofErr w:type="spellStart"/>
-      <w:r>
-        <w:rPr>
-          <w:rFonts w:eastAsia="Times New Roman"/>
-          <w:color w:val="000000"/>
-          <w:lang w:val="en-IN"/>
-        </w:rPr>
-        <w:t>sem</w:t>
-      </w:r>
-      <w:proofErr w:type="spellEnd"/>
-      <w:r>
-        <w:rPr>
-          <w:rFonts w:eastAsia="Times New Roman"/>
-          <w:color w:val="000000"/>
-          <w:lang w:val="en-IN"/>
-        </w:rPr>
-        <w:t> </w:t>
+        <w:t>Revise OS notes that you would have made during your sem </w:t>
       </w:r>
     </w:p>
     <w:p>
@@ -7727,25 +7114,7 @@
           <w:color w:val="000000"/>
           <w:lang w:val="en-IN"/>
         </w:rPr>
-        <w:t xml:space="preserve">If not made notes, spend 2 or </w:t>
-      </w:r>
-      <w:proofErr w:type="gramStart"/>
-      <w:r>
-        <w:rPr>
-          <w:rFonts w:eastAsia="Times New Roman"/>
-          <w:color w:val="000000"/>
-          <w:lang w:val="en-IN"/>
-        </w:rPr>
-        <w:t>3  days</w:t>
-      </w:r>
-      <w:proofErr w:type="gramEnd"/>
-      <w:r>
-        <w:rPr>
-          <w:rFonts w:eastAsia="Times New Roman"/>
-          <w:color w:val="000000"/>
-          <w:lang w:val="en-IN"/>
-        </w:rPr>
-        <w:t xml:space="preserve"> and make notes from Knowledge Gate. </w:t>
+        <w:t>If not made notes, spend 2 or 3  days and make notes from Knowledge Gate. </w:t>
       </w:r>
     </w:p>
     <w:p>
@@ -7821,25 +7190,7 @@
           <w:color w:val="000000"/>
           <w:lang w:val="en-IN"/>
         </w:rPr>
-        <w:t xml:space="preserve">If not made notes, spend 2 or </w:t>
-      </w:r>
-      <w:proofErr w:type="gramStart"/>
-      <w:r>
-        <w:rPr>
-          <w:rFonts w:eastAsia="Times New Roman"/>
-          <w:color w:val="000000"/>
-          <w:lang w:val="en-IN"/>
-        </w:rPr>
-        <w:t>3  days</w:t>
-      </w:r>
-      <w:proofErr w:type="gramEnd"/>
-      <w:r>
-        <w:rPr>
-          <w:rFonts w:eastAsia="Times New Roman"/>
-          <w:color w:val="000000"/>
-          <w:lang w:val="en-IN"/>
-        </w:rPr>
-        <w:t xml:space="preserve"> and make notes from Knowledge Gate. </w:t>
+        <w:t>If not made notes, spend 2 or 3  days and make notes from Knowledge Gate. </w:t>
       </w:r>
     </w:p>
     <w:p>
@@ -7915,25 +7266,7 @@
           <w:color w:val="000000"/>
           <w:lang w:val="en-IN"/>
         </w:rPr>
-        <w:t xml:space="preserve">If not made notes, spend 2 or </w:t>
-      </w:r>
-      <w:proofErr w:type="gramStart"/>
-      <w:r>
-        <w:rPr>
-          <w:rFonts w:eastAsia="Times New Roman"/>
-          <w:color w:val="000000"/>
-          <w:lang w:val="en-IN"/>
-        </w:rPr>
-        <w:t>3  days</w:t>
-      </w:r>
-      <w:proofErr w:type="gramEnd"/>
-      <w:r>
-        <w:rPr>
-          <w:rFonts w:eastAsia="Times New Roman"/>
-          <w:color w:val="000000"/>
-          <w:lang w:val="en-IN"/>
-        </w:rPr>
-        <w:t xml:space="preserve"> and make notes from Knowledge Gate. </w:t>
+        <w:t>If not made notes, spend 2 or 3  days and make notes from Knowledge Gate. </w:t>
       </w:r>
     </w:p>
     <w:p>
@@ -7986,25 +7319,7 @@
           <w:color w:val="000000"/>
           <w:lang w:val="en-IN"/>
         </w:rPr>
-        <w:t xml:space="preserve">Make a note of how will </w:t>
-      </w:r>
-      <w:proofErr w:type="gramStart"/>
-      <w:r>
-        <w:rPr>
-          <w:rFonts w:eastAsia="Times New Roman"/>
-          <w:color w:val="000000"/>
-          <w:lang w:val="en-IN"/>
-        </w:rPr>
-        <w:t>your</w:t>
-      </w:r>
-      <w:proofErr w:type="gramEnd"/>
-      <w:r>
-        <w:rPr>
-          <w:rFonts w:eastAsia="Times New Roman"/>
-          <w:color w:val="000000"/>
-          <w:lang w:val="en-IN"/>
-        </w:rPr>
-        <w:t xml:space="preserve"> represent your projects, and prepare all questions related to tech which you have used in your projects. Prepare a note which you can say for 3-10 minutes when he asks you that say something about the project. </w:t>
+        <w:t xml:space="preserve">Make a note of how will your represent your projects, and prepare all questions related to tech which you have used in your projects. Prepare a note which you can say for 3-10 minutes when he asks you that say something about the project. </w:t>
       </w:r>
       <w:r>
         <w:rPr>

</xml_diff>

<commit_message>
Buy sell stock Optimal
</commit_message>
<xml_diff>
--- a/SDE-PROBLEMS.docx
+++ b/SDE-PROBLEMS.docx
@@ -36,7 +36,31 @@
       </w:r>
       <w:r>
         <w:br/>
-        <w:t xml:space="preserve">(Channel run by ex-Amazon | Media.net(Directi) | GFG) employee, CM at Codeforces and 6* at Codechef) </w:t>
+        <w:t>(Channel run by ex-Amazon | Media.net(</w:t>
+      </w:r>
+      <w:proofErr w:type="spellStart"/>
+      <w:r>
+        <w:t>Directi</w:t>
+      </w:r>
+      <w:proofErr w:type="spellEnd"/>
+      <w:r>
+        <w:t xml:space="preserve">) | GFG) employee, CM at </w:t>
+      </w:r>
+      <w:proofErr w:type="spellStart"/>
+      <w:r>
+        <w:t>Codeforces</w:t>
+      </w:r>
+      <w:proofErr w:type="spellEnd"/>
+      <w:r>
+        <w:t xml:space="preserve"> and 6* at </w:t>
+      </w:r>
+      <w:proofErr w:type="spellStart"/>
+      <w:r>
+        <w:t>Codechef</w:t>
+      </w:r>
+      <w:proofErr w:type="spellEnd"/>
+      <w:r>
+        <w:t xml:space="preserve">) </w:t>
       </w:r>
     </w:p>
     <w:p/>
@@ -243,12 +267,21 @@
           <w:highlight w:val="yellow"/>
         </w:rPr>
       </w:pPr>
+      <w:proofErr w:type="spellStart"/>
       <w:r>
         <w:rPr>
           <w:b/>
           <w:highlight w:val="yellow"/>
         </w:rPr>
-        <w:t xml:space="preserve">Kadane’s Algorithm </w:t>
+        <w:t>Kadane’s</w:t>
+      </w:r>
+      <w:proofErr w:type="spellEnd"/>
+      <w:r>
+        <w:rPr>
+          <w:b/>
+          <w:highlight w:val="yellow"/>
+        </w:rPr>
+        <w:t xml:space="preserve"> Algorithm </w:t>
       </w:r>
     </w:p>
     <w:p>
@@ -698,7 +731,29 @@
           <w:color w:val="000000"/>
           <w:lang w:val="en-IN"/>
         </w:rPr>
-        <w:t>Pow(X,n)  </w:t>
+        <w:t>Pow(</w:t>
+      </w:r>
+      <w:proofErr w:type="spellStart"/>
+      <w:r>
+        <w:rPr>
+          <w:rFonts w:eastAsia="Times New Roman"/>
+          <w:b/>
+          <w:bCs/>
+          <w:color w:val="000000"/>
+          <w:lang w:val="en-IN"/>
+        </w:rPr>
+        <w:t>X,n</w:t>
+      </w:r>
+      <w:proofErr w:type="spellEnd"/>
+      <w:r>
+        <w:rPr>
+          <w:rFonts w:eastAsia="Times New Roman"/>
+          <w:b/>
+          <w:bCs/>
+          <w:color w:val="000000"/>
+          <w:lang w:val="en-IN"/>
+        </w:rPr>
+        <w:t>)  </w:t>
       </w:r>
     </w:p>
     <w:p>
@@ -1004,7 +1059,29 @@
           <w:color w:val="000000"/>
           <w:lang w:val="en-IN"/>
         </w:rPr>
-        <w:t>Reverse Pairs (Leetcode) </w:t>
+        <w:t>Reverse Pairs (</w:t>
+      </w:r>
+      <w:proofErr w:type="spellStart"/>
+      <w:r>
+        <w:rPr>
+          <w:rFonts w:eastAsia="Times New Roman"/>
+          <w:b/>
+          <w:bCs/>
+          <w:color w:val="000000"/>
+          <w:lang w:val="en-IN"/>
+        </w:rPr>
+        <w:t>Leetcode</w:t>
+      </w:r>
+      <w:proofErr w:type="spellEnd"/>
+      <w:r>
+        <w:rPr>
+          <w:rFonts w:eastAsia="Times New Roman"/>
+          <w:b/>
+          <w:bCs/>
+          <w:color w:val="000000"/>
+          <w:lang w:val="en-IN"/>
+        </w:rPr>
+        <w:t>) </w:t>
       </w:r>
     </w:p>
     <w:p>
@@ -1891,7 +1968,29 @@
           <w:color w:val="000000"/>
           <w:lang w:val="en-IN"/>
         </w:rPr>
-        <w:t>Remove N-th node from back of LinkedList </w:t>
+        <w:t>Remove N-</w:t>
+      </w:r>
+      <w:proofErr w:type="spellStart"/>
+      <w:r>
+        <w:rPr>
+          <w:rFonts w:eastAsia="Times New Roman"/>
+          <w:b/>
+          <w:bCs/>
+          <w:color w:val="000000"/>
+          <w:lang w:val="en-IN"/>
+        </w:rPr>
+        <w:t>th</w:t>
+      </w:r>
+      <w:proofErr w:type="spellEnd"/>
+      <w:r>
+        <w:rPr>
+          <w:rFonts w:eastAsia="Times New Roman"/>
+          <w:b/>
+          <w:bCs/>
+          <w:color w:val="000000"/>
+          <w:lang w:val="en-IN"/>
+        </w:rPr>
+        <w:t xml:space="preserve"> node from back of LinkedList </w:t>
       </w:r>
     </w:p>
     <w:p>
@@ -3989,7 +4088,29 @@
           <w:color w:val="000000"/>
           <w:lang w:val="en-IN"/>
         </w:rPr>
-        <w:t>K-th permutation Sequence</w:t>
+        <w:t>K-</w:t>
+      </w:r>
+      <w:proofErr w:type="spellStart"/>
+      <w:r>
+        <w:rPr>
+          <w:rFonts w:eastAsia="Times New Roman"/>
+          <w:b/>
+          <w:bCs/>
+          <w:color w:val="000000"/>
+          <w:lang w:val="en-IN"/>
+        </w:rPr>
+        <w:t>th</w:t>
+      </w:r>
+      <w:proofErr w:type="spellEnd"/>
+      <w:r>
+        <w:rPr>
+          <w:rFonts w:eastAsia="Times New Roman"/>
+          <w:b/>
+          <w:bCs/>
+          <w:color w:val="000000"/>
+          <w:lang w:val="en-IN"/>
+        </w:rPr>
+        <w:t xml:space="preserve"> permutation Sequence</w:t>
       </w:r>
     </w:p>
     <w:p>
@@ -4176,7 +4297,25 @@
           <w:color w:val="000000"/>
           <w:lang w:val="en-IN"/>
         </w:rPr>
-        <w:t>M coloring Problem (Graph prob) </w:t>
+        <w:t xml:space="preserve">M </w:t>
+      </w:r>
+      <w:proofErr w:type="spellStart"/>
+      <w:r>
+        <w:rPr>
+          <w:rFonts w:eastAsia="Times New Roman"/>
+          <w:color w:val="000000"/>
+          <w:lang w:val="en-IN"/>
+        </w:rPr>
+        <w:t>coloring</w:t>
+      </w:r>
+      <w:proofErr w:type="spellEnd"/>
+      <w:r>
+        <w:rPr>
+          <w:rFonts w:eastAsia="Times New Roman"/>
+          <w:color w:val="000000"/>
+          <w:lang w:val="en-IN"/>
+        </w:rPr>
+        <w:t xml:space="preserve"> Problem (Graph prob) </w:t>
       </w:r>
     </w:p>
     <w:p>
@@ -4294,7 +4433,25 @@
           <w:color w:val="000000"/>
           <w:lang w:val="en-IN"/>
         </w:rPr>
-        <w:t>1/N-th root of an integer (use binary search) (square root, cube root, ..)</w:t>
+        <w:t>1/N-</w:t>
+      </w:r>
+      <w:proofErr w:type="spellStart"/>
+      <w:r>
+        <w:rPr>
+          <w:rFonts w:eastAsia="Times New Roman"/>
+          <w:color w:val="000000"/>
+          <w:lang w:val="en-IN"/>
+        </w:rPr>
+        <w:t>th</w:t>
+      </w:r>
+      <w:proofErr w:type="spellEnd"/>
+      <w:r>
+        <w:rPr>
+          <w:rFonts w:eastAsia="Times New Roman"/>
+          <w:color w:val="000000"/>
+          <w:lang w:val="en-IN"/>
+        </w:rPr>
+        <w:t xml:space="preserve"> root of an integer (use binary search) (square root, cube root, ..)</w:t>
       </w:r>
     </w:p>
     <w:p>
@@ -4409,7 +4566,25 @@
           <w:color w:val="000000"/>
           <w:lang w:val="en-IN"/>
         </w:rPr>
-        <w:t>K-th element of two sorted arrays </w:t>
+        <w:t>K-</w:t>
+      </w:r>
+      <w:proofErr w:type="spellStart"/>
+      <w:r>
+        <w:rPr>
+          <w:rFonts w:eastAsia="Times New Roman"/>
+          <w:color w:val="000000"/>
+          <w:lang w:val="en-IN"/>
+        </w:rPr>
+        <w:t>th</w:t>
+      </w:r>
+      <w:proofErr w:type="spellEnd"/>
+      <w:r>
+        <w:rPr>
+          <w:rFonts w:eastAsia="Times New Roman"/>
+          <w:color w:val="000000"/>
+          <w:lang w:val="en-IN"/>
+        </w:rPr>
+        <w:t xml:space="preserve"> element of two sorted arrays </w:t>
       </w:r>
     </w:p>
     <w:p>
@@ -4827,7 +5002,25 @@
           <w:color w:val="000000"/>
           <w:lang w:val="en-IN"/>
         </w:rPr>
-        <w:t>LRU cache (vvvv. imp) </w:t>
+        <w:t>LRU cache (</w:t>
+      </w:r>
+      <w:proofErr w:type="spellStart"/>
+      <w:r>
+        <w:rPr>
+          <w:rFonts w:eastAsia="Times New Roman"/>
+          <w:color w:val="000000"/>
+          <w:lang w:val="en-IN"/>
+        </w:rPr>
+        <w:t>vvvv</w:t>
+      </w:r>
+      <w:proofErr w:type="spellEnd"/>
+      <w:r>
+        <w:rPr>
+          <w:rFonts w:eastAsia="Times New Roman"/>
+          <w:color w:val="000000"/>
+          <w:lang w:val="en-IN"/>
+        </w:rPr>
+        <w:t>. imp) </w:t>
       </w:r>
     </w:p>
     <w:p>
@@ -5307,13 +5500,23 @@
           <w:lang w:val="en-IN"/>
         </w:rPr>
       </w:pPr>
-      <w:r>
-        <w:rPr>
-          <w:rFonts w:eastAsia="Times New Roman"/>
-          <w:color w:val="000000"/>
-          <w:lang w:val="en-IN"/>
-        </w:rPr>
-        <w:t>Inorder Traversal (with recursion and without recursion) </w:t>
+      <w:proofErr w:type="spellStart"/>
+      <w:r>
+        <w:rPr>
+          <w:rFonts w:eastAsia="Times New Roman"/>
+          <w:color w:val="000000"/>
+          <w:lang w:val="en-IN"/>
+        </w:rPr>
+        <w:t>Inorder</w:t>
+      </w:r>
+      <w:proofErr w:type="spellEnd"/>
+      <w:r>
+        <w:rPr>
+          <w:rFonts w:eastAsia="Times New Roman"/>
+          <w:color w:val="000000"/>
+          <w:lang w:val="en-IN"/>
+        </w:rPr>
+        <w:t xml:space="preserve"> Traversal (with recursion and without recursion) </w:t>
       </w:r>
     </w:p>
     <w:p>
@@ -5330,13 +5533,23 @@
           <w:lang w:val="en-IN"/>
         </w:rPr>
       </w:pPr>
-      <w:r>
-        <w:rPr>
-          <w:rFonts w:eastAsia="Times New Roman"/>
-          <w:color w:val="000000"/>
-          <w:lang w:val="en-IN"/>
-        </w:rPr>
-        <w:t>Preorder Traversal (with recursion and without recursion) </w:t>
+      <w:proofErr w:type="spellStart"/>
+      <w:r>
+        <w:rPr>
+          <w:rFonts w:eastAsia="Times New Roman"/>
+          <w:color w:val="000000"/>
+          <w:lang w:val="en-IN"/>
+        </w:rPr>
+        <w:t>Preorder</w:t>
+      </w:r>
+      <w:proofErr w:type="spellEnd"/>
+      <w:r>
+        <w:rPr>
+          <w:rFonts w:eastAsia="Times New Roman"/>
+          <w:color w:val="000000"/>
+          <w:lang w:val="en-IN"/>
+        </w:rPr>
+        <w:t xml:space="preserve"> Traversal (with recursion and without recursion) </w:t>
       </w:r>
     </w:p>
     <w:p>
@@ -5353,13 +5566,23 @@
           <w:lang w:val="en-IN"/>
         </w:rPr>
       </w:pPr>
-      <w:r>
-        <w:rPr>
-          <w:rFonts w:eastAsia="Times New Roman"/>
-          <w:color w:val="000000"/>
-          <w:lang w:val="en-IN"/>
-        </w:rPr>
-        <w:t>Postorder Traversal (with recursion and without recursion)  </w:t>
+      <w:proofErr w:type="spellStart"/>
+      <w:r>
+        <w:rPr>
+          <w:rFonts w:eastAsia="Times New Roman"/>
+          <w:color w:val="000000"/>
+          <w:lang w:val="en-IN"/>
+        </w:rPr>
+        <w:t>Postorder</w:t>
+      </w:r>
+      <w:proofErr w:type="spellEnd"/>
+      <w:r>
+        <w:rPr>
+          <w:rFonts w:eastAsia="Times New Roman"/>
+          <w:color w:val="000000"/>
+          <w:lang w:val="en-IN"/>
+        </w:rPr>
+        <w:t xml:space="preserve"> Traversal (with recursion and without recursion)  </w:t>
       </w:r>
     </w:p>
     <w:p>
@@ -5376,13 +5599,23 @@
           <w:lang w:val="en-IN"/>
         </w:rPr>
       </w:pPr>
-      <w:r>
-        <w:rPr>
-          <w:rFonts w:eastAsia="Times New Roman"/>
-          <w:color w:val="000000"/>
-          <w:lang w:val="en-IN"/>
-        </w:rPr>
-        <w:t>LeftView Of Binary Tree</w:t>
+      <w:proofErr w:type="spellStart"/>
+      <w:r>
+        <w:rPr>
+          <w:rFonts w:eastAsia="Times New Roman"/>
+          <w:color w:val="000000"/>
+          <w:lang w:val="en-IN"/>
+        </w:rPr>
+        <w:t>LeftView</w:t>
+      </w:r>
+      <w:proofErr w:type="spellEnd"/>
+      <w:r>
+        <w:rPr>
+          <w:rFonts w:eastAsia="Times New Roman"/>
+          <w:color w:val="000000"/>
+          <w:lang w:val="en-IN"/>
+        </w:rPr>
+        <w:t xml:space="preserve"> Of Binary Tree</w:t>
       </w:r>
     </w:p>
     <w:p>
@@ -5672,7 +5905,43 @@
           <w:color w:val="000000"/>
           <w:lang w:val="en-IN"/>
         </w:rPr>
-        <w:t>Construct Binary Tree from inorder and preorder </w:t>
+        <w:t xml:space="preserve">Construct Binary Tree from </w:t>
+      </w:r>
+      <w:proofErr w:type="spellStart"/>
+      <w:r>
+        <w:rPr>
+          <w:rFonts w:eastAsia="Times New Roman"/>
+          <w:color w:val="000000"/>
+          <w:lang w:val="en-IN"/>
+        </w:rPr>
+        <w:t>inorder</w:t>
+      </w:r>
+      <w:proofErr w:type="spellEnd"/>
+      <w:r>
+        <w:rPr>
+          <w:rFonts w:eastAsia="Times New Roman"/>
+          <w:color w:val="000000"/>
+          <w:lang w:val="en-IN"/>
+        </w:rPr>
+        <w:t xml:space="preserve"> and </w:t>
+      </w:r>
+      <w:proofErr w:type="spellStart"/>
+      <w:r>
+        <w:rPr>
+          <w:rFonts w:eastAsia="Times New Roman"/>
+          <w:color w:val="000000"/>
+          <w:lang w:val="en-IN"/>
+        </w:rPr>
+        <w:t>preorder</w:t>
+      </w:r>
+      <w:proofErr w:type="spellEnd"/>
+      <w:r>
+        <w:rPr>
+          <w:rFonts w:eastAsia="Times New Roman"/>
+          <w:color w:val="000000"/>
+          <w:lang w:val="en-IN"/>
+        </w:rPr>
+        <w:t> </w:t>
       </w:r>
     </w:p>
     <w:p>
@@ -5695,7 +5964,43 @@
           <w:color w:val="000000"/>
           <w:lang w:val="en-IN"/>
         </w:rPr>
-        <w:t>Construct Binary Tree from Inorder and Postorder </w:t>
+        <w:t xml:space="preserve">Construct Binary Tree from </w:t>
+      </w:r>
+      <w:proofErr w:type="spellStart"/>
+      <w:r>
+        <w:rPr>
+          <w:rFonts w:eastAsia="Times New Roman"/>
+          <w:color w:val="000000"/>
+          <w:lang w:val="en-IN"/>
+        </w:rPr>
+        <w:t>Inorder</w:t>
+      </w:r>
+      <w:proofErr w:type="spellEnd"/>
+      <w:r>
+        <w:rPr>
+          <w:rFonts w:eastAsia="Times New Roman"/>
+          <w:color w:val="000000"/>
+          <w:lang w:val="en-IN"/>
+        </w:rPr>
+        <w:t xml:space="preserve"> and </w:t>
+      </w:r>
+      <w:proofErr w:type="spellStart"/>
+      <w:r>
+        <w:rPr>
+          <w:rFonts w:eastAsia="Times New Roman"/>
+          <w:color w:val="000000"/>
+          <w:lang w:val="en-IN"/>
+        </w:rPr>
+        <w:t>Postorder</w:t>
+      </w:r>
+      <w:proofErr w:type="spellEnd"/>
+      <w:r>
+        <w:rPr>
+          <w:rFonts w:eastAsia="Times New Roman"/>
+          <w:color w:val="000000"/>
+          <w:lang w:val="en-IN"/>
+        </w:rPr>
+        <w:t> </w:t>
       </w:r>
     </w:p>
     <w:p>
@@ -5932,7 +6237,25 @@
           <w:color w:val="000000"/>
           <w:lang w:val="en-IN"/>
         </w:rPr>
-        <w:t>Find the inorder predecessor/successor of a given Key in BST. </w:t>
+        <w:t xml:space="preserve">Find the </w:t>
+      </w:r>
+      <w:proofErr w:type="spellStart"/>
+      <w:r>
+        <w:rPr>
+          <w:rFonts w:eastAsia="Times New Roman"/>
+          <w:color w:val="000000"/>
+          <w:lang w:val="en-IN"/>
+        </w:rPr>
+        <w:t>inorder</w:t>
+      </w:r>
+      <w:proofErr w:type="spellEnd"/>
+      <w:r>
+        <w:rPr>
+          <w:rFonts w:eastAsia="Times New Roman"/>
+          <w:color w:val="000000"/>
+          <w:lang w:val="en-IN"/>
+        </w:rPr>
+        <w:t xml:space="preserve"> predecessor/successor of a given Key in BST. </w:t>
       </w:r>
     </w:p>
     <w:p>
@@ -5962,7 +6285,25 @@
           <w:color w:val="000000"/>
           <w:lang w:val="en-IN"/>
         </w:rPr>
-        <w:t>Day21: (BinarySearchTree) </w:t>
+        <w:t>Day21: (</w:t>
+      </w:r>
+      <w:proofErr w:type="spellStart"/>
+      <w:r>
+        <w:rPr>
+          <w:rFonts w:eastAsia="Times New Roman"/>
+          <w:color w:val="000000"/>
+          <w:lang w:val="en-IN"/>
+        </w:rPr>
+        <w:t>BinarySearchTree</w:t>
+      </w:r>
+      <w:proofErr w:type="spellEnd"/>
+      <w:r>
+        <w:rPr>
+          <w:rFonts w:eastAsia="Times New Roman"/>
+          <w:color w:val="000000"/>
+          <w:lang w:val="en-IN"/>
+        </w:rPr>
+        <w:t>) </w:t>
       </w:r>
     </w:p>
     <w:p>
@@ -6008,7 +6349,43 @@
           <w:color w:val="000000"/>
           <w:lang w:val="en-IN"/>
         </w:rPr>
-        <w:t>Find K-th smallest and K-th largest element in BST (2 different Questions) </w:t>
+        <w:t>Find K-</w:t>
+      </w:r>
+      <w:proofErr w:type="spellStart"/>
+      <w:r>
+        <w:rPr>
+          <w:rFonts w:eastAsia="Times New Roman"/>
+          <w:color w:val="000000"/>
+          <w:lang w:val="en-IN"/>
+        </w:rPr>
+        <w:t>th</w:t>
+      </w:r>
+      <w:proofErr w:type="spellEnd"/>
+      <w:r>
+        <w:rPr>
+          <w:rFonts w:eastAsia="Times New Roman"/>
+          <w:color w:val="000000"/>
+          <w:lang w:val="en-IN"/>
+        </w:rPr>
+        <w:t xml:space="preserve"> smallest and K-</w:t>
+      </w:r>
+      <w:proofErr w:type="spellStart"/>
+      <w:r>
+        <w:rPr>
+          <w:rFonts w:eastAsia="Times New Roman"/>
+          <w:color w:val="000000"/>
+          <w:lang w:val="en-IN"/>
+        </w:rPr>
+        <w:t>th</w:t>
+      </w:r>
+      <w:proofErr w:type="spellEnd"/>
+      <w:r>
+        <w:rPr>
+          <w:rFonts w:eastAsia="Times New Roman"/>
+          <w:color w:val="000000"/>
+          <w:lang w:val="en-IN"/>
+        </w:rPr>
+        <w:t xml:space="preserve"> largest element in BST (2 different Questions) </w:t>
       </w:r>
     </w:p>
     <w:p>
@@ -6199,7 +6576,25 @@
           <w:color w:val="000000"/>
           <w:lang w:val="en-IN"/>
         </w:rPr>
-        <w:t>K-th largest element in a stream. </w:t>
+        <w:t>K-</w:t>
+      </w:r>
+      <w:proofErr w:type="spellStart"/>
+      <w:r>
+        <w:rPr>
+          <w:rFonts w:eastAsia="Times New Roman"/>
+          <w:color w:val="000000"/>
+          <w:lang w:val="en-IN"/>
+        </w:rPr>
+        <w:t>th</w:t>
+      </w:r>
+      <w:proofErr w:type="spellEnd"/>
+      <w:r>
+        <w:rPr>
+          <w:rFonts w:eastAsia="Times New Roman"/>
+          <w:color w:val="000000"/>
+          <w:lang w:val="en-IN"/>
+        </w:rPr>
+        <w:t xml:space="preserve"> largest element in a stream. </w:t>
       </w:r>
     </w:p>
     <w:p>
@@ -6245,7 +6640,25 @@
           <w:color w:val="000000"/>
           <w:lang w:val="en-IN"/>
         </w:rPr>
-        <w:t>K-th largest element in an unsorted array. </w:t>
+        <w:t>K-</w:t>
+      </w:r>
+      <w:proofErr w:type="spellStart"/>
+      <w:r>
+        <w:rPr>
+          <w:rFonts w:eastAsia="Times New Roman"/>
+          <w:color w:val="000000"/>
+          <w:lang w:val="en-IN"/>
+        </w:rPr>
+        <w:t>th</w:t>
+      </w:r>
+      <w:proofErr w:type="spellEnd"/>
+      <w:r>
+        <w:rPr>
+          <w:rFonts w:eastAsia="Times New Roman"/>
+          <w:color w:val="000000"/>
+          <w:lang w:val="en-IN"/>
+        </w:rPr>
+        <w:t xml:space="preserve"> largest element in an unsorted array. </w:t>
       </w:r>
     </w:p>
     <w:p>
@@ -6407,13 +6820,23 @@
           <w:lang w:val="en-IN"/>
         </w:rPr>
       </w:pPr>
-      <w:r>
-        <w:rPr>
-          <w:rFonts w:eastAsia="Times New Roman"/>
-          <w:color w:val="000000"/>
-          <w:lang w:val="en-IN"/>
-        </w:rPr>
-        <w:t>Topo Sort </w:t>
+      <w:proofErr w:type="spellStart"/>
+      <w:r>
+        <w:rPr>
+          <w:rFonts w:eastAsia="Times New Roman"/>
+          <w:color w:val="000000"/>
+          <w:lang w:val="en-IN"/>
+        </w:rPr>
+        <w:t>Topo</w:t>
+      </w:r>
+      <w:proofErr w:type="spellEnd"/>
+      <w:r>
+        <w:rPr>
+          <w:rFonts w:eastAsia="Times New Roman"/>
+          <w:color w:val="000000"/>
+          <w:lang w:val="en-IN"/>
+        </w:rPr>
+        <w:t xml:space="preserve"> Sort </w:t>
       </w:r>
     </w:p>
     <w:p>
@@ -6512,7 +6935,25 @@
           <w:color w:val="000000"/>
           <w:lang w:val="en-IN"/>
         </w:rPr>
-        <w:t>SCC(using KosaRaju’s algo) </w:t>
+        <w:t xml:space="preserve">SCC(using </w:t>
+      </w:r>
+      <w:proofErr w:type="spellStart"/>
+      <w:r>
+        <w:rPr>
+          <w:rFonts w:eastAsia="Times New Roman"/>
+          <w:color w:val="000000"/>
+          <w:lang w:val="en-IN"/>
+        </w:rPr>
+        <w:t>KosaRaju’s</w:t>
+      </w:r>
+      <w:proofErr w:type="spellEnd"/>
+      <w:r>
+        <w:rPr>
+          <w:rFonts w:eastAsia="Times New Roman"/>
+          <w:color w:val="000000"/>
+          <w:lang w:val="en-IN"/>
+        </w:rPr>
+        <w:t xml:space="preserve"> algo) </w:t>
       </w:r>
     </w:p>
     <w:p>
@@ -6529,13 +6970,23 @@
           <w:lang w:val="en-IN"/>
         </w:rPr>
       </w:pPr>
-      <w:r>
-        <w:rPr>
-          <w:rFonts w:eastAsia="Times New Roman"/>
-          <w:color w:val="000000"/>
-          <w:lang w:val="en-IN"/>
-        </w:rPr>
-        <w:t>Djisktra’s Algorithm </w:t>
+      <w:proofErr w:type="spellStart"/>
+      <w:r>
+        <w:rPr>
+          <w:rFonts w:eastAsia="Times New Roman"/>
+          <w:color w:val="000000"/>
+          <w:lang w:val="en-IN"/>
+        </w:rPr>
+        <w:t>Djisktra’s</w:t>
+      </w:r>
+      <w:proofErr w:type="spellEnd"/>
+      <w:r>
+        <w:rPr>
+          <w:rFonts w:eastAsia="Times New Roman"/>
+          <w:color w:val="000000"/>
+          <w:lang w:val="en-IN"/>
+        </w:rPr>
+        <w:t xml:space="preserve"> Algorithm </w:t>
       </w:r>
     </w:p>
     <w:p>
@@ -6581,7 +7032,25 @@
           <w:color w:val="000000"/>
           <w:lang w:val="en-IN"/>
         </w:rPr>
-        <w:t>Floyd Warshall Algorithm  </w:t>
+        <w:t xml:space="preserve">Floyd </w:t>
+      </w:r>
+      <w:proofErr w:type="spellStart"/>
+      <w:r>
+        <w:rPr>
+          <w:rFonts w:eastAsia="Times New Roman"/>
+          <w:color w:val="000000"/>
+          <w:lang w:val="en-IN"/>
+        </w:rPr>
+        <w:t>Warshall</w:t>
+      </w:r>
+      <w:proofErr w:type="spellEnd"/>
+      <w:r>
+        <w:rPr>
+          <w:rFonts w:eastAsia="Times New Roman"/>
+          <w:color w:val="000000"/>
+          <w:lang w:val="en-IN"/>
+        </w:rPr>
+        <w:t xml:space="preserve"> Algorithm  </w:t>
       </w:r>
     </w:p>
     <w:p>
@@ -7091,7 +7560,25 @@
           <w:color w:val="000000"/>
           <w:lang w:val="en-IN"/>
         </w:rPr>
-        <w:t>Revise OS notes that you would have made during your sem </w:t>
+        <w:t xml:space="preserve">Revise OS notes that you would have made during your </w:t>
+      </w:r>
+      <w:proofErr w:type="spellStart"/>
+      <w:r>
+        <w:rPr>
+          <w:rFonts w:eastAsia="Times New Roman"/>
+          <w:color w:val="000000"/>
+          <w:lang w:val="en-IN"/>
+        </w:rPr>
+        <w:t>sem</w:t>
+      </w:r>
+      <w:proofErr w:type="spellEnd"/>
+      <w:r>
+        <w:rPr>
+          <w:rFonts w:eastAsia="Times New Roman"/>
+          <w:color w:val="000000"/>
+          <w:lang w:val="en-IN"/>
+        </w:rPr>
+        <w:t> </w:t>
       </w:r>
     </w:p>
     <w:p>
@@ -15097,12 +15584,23 @@
     <w:name w:val="Hyperlink"/>
     <w:basedOn w:val="DefaultParagraphFont"/>
     <w:uiPriority w:val="99"/>
-    <w:semiHidden/>
     <w:unhideWhenUsed/>
     <w:rsid w:val="00EF165B"/>
     <w:rPr>
       <w:color w:val="0000FF"/>
       <w:u w:val="single"/>
+    </w:rPr>
+  </w:style>
+  <w:style w:type="character" w:styleId="UnresolvedMention">
+    <w:name w:val="Unresolved Mention"/>
+    <w:basedOn w:val="DefaultParagraphFont"/>
+    <w:uiPriority w:val="99"/>
+    <w:semiHidden/>
+    <w:unhideWhenUsed/>
+    <w:rsid w:val="0051149F"/>
+    <w:rPr>
+      <w:color w:val="605E5C"/>
+      <w:shd w:val="clear" w:color="auto" w:fill="E1DFDD"/>
     </w:rPr>
   </w:style>
 </w:styles>

</xml_diff>

<commit_message>
Search in 2D matrix All 3 approaches
</commit_message>
<xml_diff>
--- a/SDE-PROBLEMS.docx
+++ b/SDE-PROBLEMS.docx
@@ -4,7 +4,15 @@
   <w:body>
     <w:p>
       <w:r>
-        <w:t xml:space="preserve">To know the entire list and other stuffs like Projects, Resume, how to give interviews….watch the entire video at: </w:t>
+        <w:t>To know the entire list and other stuffs like Projects, Resume, how to give interviews</w:t>
+      </w:r>
+      <w:proofErr w:type="gramStart"/>
+      <w:r>
+        <w:t>….watch</w:t>
+      </w:r>
+      <w:proofErr w:type="gramEnd"/>
+      <w:r>
+        <w:t xml:space="preserve"> the entire video at: </w:t>
       </w:r>
     </w:p>
     <w:p>
@@ -36,9 +44,14 @@
       </w:r>
       <w:r>
         <w:br/>
-        <w:t>(Channel run by ex-Amazon | Media.net(</w:t>
+        <w:t xml:space="preserve">(Channel run by ex-Amazon | </w:t>
+      </w:r>
+      <w:proofErr w:type="gramStart"/>
+      <w:r>
+        <w:t>Media.net(</w:t>
       </w:r>
       <w:proofErr w:type="spellStart"/>
+      <w:proofErr w:type="gramEnd"/>
       <w:r>
         <w:t>Directi</w:t>
       </w:r>
@@ -102,7 +115,23 @@
           <w:b/>
           <w:highlight w:val="yellow"/>
         </w:rPr>
-        <w:t>Find the duplicate in an array of N+1 integers.</w:t>
+        <w:t xml:space="preserve">Find the duplicate in an array of N+1 </w:t>
+      </w:r>
+      <w:proofErr w:type="gramStart"/>
+      <w:r>
+        <w:rPr>
+          <w:b/>
+          <w:highlight w:val="yellow"/>
+        </w:rPr>
+        <w:t>integers</w:t>
+      </w:r>
+      <w:proofErr w:type="gramEnd"/>
+      <w:r>
+        <w:rPr>
+          <w:b/>
+          <w:highlight w:val="yellow"/>
+        </w:rPr>
+        <w:t>.</w:t>
       </w:r>
       <w:r>
         <w:rPr>
@@ -500,10 +529,18 @@
         <w:t>Inversion of Array</w:t>
       </w:r>
       <w:r>
-        <w:t xml:space="preserve"> (Using Merge Sort) </w:t>
-      </w:r>
-      <w:r>
-        <w:t xml:space="preserve"> ######</w:t>
+        <w:t xml:space="preserve"> (Using Merge </w:t>
+      </w:r>
+      <w:proofErr w:type="gramStart"/>
+      <w:r>
+        <w:t xml:space="preserve">Sort) </w:t>
+      </w:r>
+      <w:r>
+        <w:t xml:space="preserve"> #</w:t>
+      </w:r>
+      <w:proofErr w:type="gramEnd"/>
+      <w:r>
+        <w:t>#####</w:t>
       </w:r>
     </w:p>
     <w:p>
@@ -529,14 +566,21 @@
           <w:ilvl w:val="0"/>
           <w:numId w:val="2"/>
         </w:numPr>
+        <w:rPr>
+          <w:highlight w:val="yellow"/>
+        </w:rPr>
       </w:pPr>
       <w:r>
         <w:rPr>
           <w:b/>
+          <w:highlight w:val="yellow"/>
         </w:rPr>
         <w:t>Stock Buy and Sell</w:t>
       </w:r>
       <w:r>
+        <w:rPr>
+          <w:highlight w:val="yellow"/>
+        </w:rPr>
         <w:t xml:space="preserve"> </w:t>
       </w:r>
     </w:p>
@@ -568,14 +612,21 @@
           <w:ilvl w:val="0"/>
           <w:numId w:val="2"/>
         </w:numPr>
+        <w:rPr>
+          <w:highlight w:val="yellow"/>
+        </w:rPr>
       </w:pPr>
       <w:r>
         <w:rPr>
           <w:b/>
+          <w:highlight w:val="yellow"/>
         </w:rPr>
         <w:t xml:space="preserve">Rotate Matrix </w:t>
       </w:r>
       <w:r>
+        <w:rPr>
+          <w:highlight w:val="yellow"/>
+        </w:rPr>
         <w:t xml:space="preserve"> </w:t>
       </w:r>
     </w:p>
@@ -634,6 +685,7 @@
         <w:rPr>
           <w:rFonts w:eastAsia="Times New Roman"/>
           <w:color w:val="000000"/>
+          <w:highlight w:val="yellow"/>
           <w:lang w:val="en-IN"/>
         </w:rPr>
       </w:pPr>
@@ -643,6 +695,7 @@
           <w:b/>
           <w:bCs/>
           <w:color w:val="000000"/>
+          <w:highlight w:val="yellow"/>
           <w:lang w:val="en-IN"/>
         </w:rPr>
         <w:t>Search in a 2D matrix</w:t>
@@ -651,6 +704,7 @@
         <w:rPr>
           <w:rFonts w:eastAsia="Times New Roman"/>
           <w:color w:val="000000"/>
+          <w:highlight w:val="yellow"/>
           <w:lang w:val="en-IN"/>
         </w:rPr>
         <w:t>  </w:t>
@@ -734,6 +788,7 @@
         <w:t>Pow(</w:t>
       </w:r>
       <w:proofErr w:type="spellStart"/>
+      <w:proofErr w:type="gramStart"/>
       <w:r>
         <w:rPr>
           <w:rFonts w:eastAsia="Times New Roman"/>
@@ -745,6 +800,7 @@
         <w:t>X,n</w:t>
       </w:r>
       <w:proofErr w:type="spellEnd"/>
+      <w:proofErr w:type="gramEnd"/>
       <w:r>
         <w:rPr>
           <w:rFonts w:eastAsia="Times New Roman"/>
@@ -1554,15 +1610,35 @@
           <w:color w:val="000000"/>
           <w:lang w:val="en-IN"/>
         </w:rPr>
-        <w:t>Count number of subarrays with given XOR</w:t>
-      </w:r>
-      <w:r>
-        <w:rPr>
-          <w:rFonts w:eastAsia="Times New Roman"/>
-          <w:color w:val="000000"/>
-          <w:lang w:val="en-IN"/>
-        </w:rPr>
-        <w:t>(this clears a lot of problems) </w:t>
+        <w:t xml:space="preserve">Count number of subarrays with given </w:t>
+      </w:r>
+      <w:proofErr w:type="gramStart"/>
+      <w:r>
+        <w:rPr>
+          <w:rFonts w:eastAsia="Times New Roman"/>
+          <w:b/>
+          <w:bCs/>
+          <w:color w:val="000000"/>
+          <w:lang w:val="en-IN"/>
+        </w:rPr>
+        <w:t>XOR</w:t>
+      </w:r>
+      <w:r>
+        <w:rPr>
+          <w:rFonts w:eastAsia="Times New Roman"/>
+          <w:color w:val="000000"/>
+          <w:lang w:val="en-IN"/>
+        </w:rPr>
+        <w:t>(</w:t>
+      </w:r>
+      <w:proofErr w:type="gramEnd"/>
+      <w:r>
+        <w:rPr>
+          <w:rFonts w:eastAsia="Times New Roman"/>
+          <w:color w:val="000000"/>
+          <w:lang w:val="en-IN"/>
+        </w:rPr>
+        <w:t>this clears a lot of problems) </w:t>
       </w:r>
     </w:p>
     <w:p>
@@ -2858,7 +2934,29 @@
           <w:color w:val="000000"/>
           <w:lang w:val="en-IN"/>
         </w:rPr>
-        <w:t>3 sum </w:t>
+        <w:t xml:space="preserve">3 </w:t>
+      </w:r>
+      <w:proofErr w:type="gramStart"/>
+      <w:r>
+        <w:rPr>
+          <w:rFonts w:eastAsia="Times New Roman"/>
+          <w:b/>
+          <w:bCs/>
+          <w:color w:val="000000"/>
+          <w:lang w:val="en-IN"/>
+        </w:rPr>
+        <w:t>sum</w:t>
+      </w:r>
+      <w:proofErr w:type="gramEnd"/>
+      <w:r>
+        <w:rPr>
+          <w:rFonts w:eastAsia="Times New Roman"/>
+          <w:b/>
+          <w:bCs/>
+          <w:color w:val="000000"/>
+          <w:lang w:val="en-IN"/>
+        </w:rPr>
+        <w:t> </w:t>
       </w:r>
     </w:p>
     <w:p>
@@ -4451,7 +4549,25 @@
           <w:color w:val="000000"/>
           <w:lang w:val="en-IN"/>
         </w:rPr>
-        <w:t xml:space="preserve"> root of an integer (use binary search) (square root, cube root, ..)</w:t>
+        <w:t xml:space="preserve"> root of an integer (use binary search) (square root, cube </w:t>
+      </w:r>
+      <w:proofErr w:type="gramStart"/>
+      <w:r>
+        <w:rPr>
+          <w:rFonts w:eastAsia="Times New Roman"/>
+          <w:color w:val="000000"/>
+          <w:lang w:val="en-IN"/>
+        </w:rPr>
+        <w:t>root, ..</w:t>
+      </w:r>
+      <w:proofErr w:type="gramEnd"/>
+      <w:r>
+        <w:rPr>
+          <w:rFonts w:eastAsia="Times New Roman"/>
+          <w:color w:val="000000"/>
+          <w:lang w:val="en-IN"/>
+        </w:rPr>
+        <w:t>)</w:t>
       </w:r>
     </w:p>
     <w:p>
@@ -4637,7 +4753,25 @@
           <w:color w:val="000000"/>
           <w:lang w:val="en-IN"/>
         </w:rPr>
-        <w:t>Check if a number if a power of 2 or not in O(1) </w:t>
+        <w:t xml:space="preserve">Check if a number if a power of 2 or not in </w:t>
+      </w:r>
+      <w:proofErr w:type="gramStart"/>
+      <w:r>
+        <w:rPr>
+          <w:rFonts w:eastAsia="Times New Roman"/>
+          <w:color w:val="000000"/>
+          <w:lang w:val="en-IN"/>
+        </w:rPr>
+        <w:t>O(</w:t>
+      </w:r>
+      <w:proofErr w:type="gramEnd"/>
+      <w:r>
+        <w:rPr>
+          <w:rFonts w:eastAsia="Times New Roman"/>
+          <w:color w:val="000000"/>
+          <w:lang w:val="en-IN"/>
+        </w:rPr>
+        <w:t>1) </w:t>
       </w:r>
     </w:p>
     <w:p>
@@ -4730,7 +4864,25 @@
           <w:color w:val="000000"/>
           <w:lang w:val="en-IN"/>
         </w:rPr>
-        <w:t>Find MSB in o(1) </w:t>
+        <w:t xml:space="preserve">Find MSB in </w:t>
+      </w:r>
+      <w:proofErr w:type="gramStart"/>
+      <w:r>
+        <w:rPr>
+          <w:rFonts w:eastAsia="Times New Roman"/>
+          <w:color w:val="000000"/>
+          <w:lang w:val="en-IN"/>
+        </w:rPr>
+        <w:t>o(</w:t>
+      </w:r>
+      <w:proofErr w:type="gramEnd"/>
+      <w:r>
+        <w:rPr>
+          <w:rFonts w:eastAsia="Times New Roman"/>
+          <w:color w:val="000000"/>
+          <w:lang w:val="en-IN"/>
+        </w:rPr>
+        <w:t>1) </w:t>
       </w:r>
     </w:p>
     <w:p>
@@ -6929,13 +7081,23 @@
           <w:lang w:val="en-IN"/>
         </w:rPr>
       </w:pPr>
-      <w:r>
-        <w:rPr>
-          <w:rFonts w:eastAsia="Times New Roman"/>
-          <w:color w:val="000000"/>
-          <w:lang w:val="en-IN"/>
-        </w:rPr>
-        <w:t xml:space="preserve">SCC(using </w:t>
+      <w:proofErr w:type="gramStart"/>
+      <w:r>
+        <w:rPr>
+          <w:rFonts w:eastAsia="Times New Roman"/>
+          <w:color w:val="000000"/>
+          <w:lang w:val="en-IN"/>
+        </w:rPr>
+        <w:t>SCC(</w:t>
+      </w:r>
+      <w:proofErr w:type="gramEnd"/>
+      <w:r>
+        <w:rPr>
+          <w:rFonts w:eastAsia="Times New Roman"/>
+          <w:color w:val="000000"/>
+          <w:lang w:val="en-IN"/>
+        </w:rPr>
+        <w:t xml:space="preserve">using </w:t>
       </w:r>
       <w:proofErr w:type="spellStart"/>
       <w:r>
@@ -7601,7 +7763,25 @@
           <w:color w:val="000000"/>
           <w:lang w:val="en-IN"/>
         </w:rPr>
-        <w:t>If not made notes, spend 2 or 3  days and make notes from Knowledge Gate. </w:t>
+        <w:t xml:space="preserve">If not made notes, spend 2 or </w:t>
+      </w:r>
+      <w:proofErr w:type="gramStart"/>
+      <w:r>
+        <w:rPr>
+          <w:rFonts w:eastAsia="Times New Roman"/>
+          <w:color w:val="000000"/>
+          <w:lang w:val="en-IN"/>
+        </w:rPr>
+        <w:t>3  days</w:t>
+      </w:r>
+      <w:proofErr w:type="gramEnd"/>
+      <w:r>
+        <w:rPr>
+          <w:rFonts w:eastAsia="Times New Roman"/>
+          <w:color w:val="000000"/>
+          <w:lang w:val="en-IN"/>
+        </w:rPr>
+        <w:t xml:space="preserve"> and make notes from Knowledge Gate. </w:t>
       </w:r>
     </w:p>
     <w:p>
@@ -7677,7 +7857,25 @@
           <w:color w:val="000000"/>
           <w:lang w:val="en-IN"/>
         </w:rPr>
-        <w:t>If not made notes, spend 2 or 3  days and make notes from Knowledge Gate. </w:t>
+        <w:t xml:space="preserve">If not made notes, spend 2 or </w:t>
+      </w:r>
+      <w:proofErr w:type="gramStart"/>
+      <w:r>
+        <w:rPr>
+          <w:rFonts w:eastAsia="Times New Roman"/>
+          <w:color w:val="000000"/>
+          <w:lang w:val="en-IN"/>
+        </w:rPr>
+        <w:t>3  days</w:t>
+      </w:r>
+      <w:proofErr w:type="gramEnd"/>
+      <w:r>
+        <w:rPr>
+          <w:rFonts w:eastAsia="Times New Roman"/>
+          <w:color w:val="000000"/>
+          <w:lang w:val="en-IN"/>
+        </w:rPr>
+        <w:t xml:space="preserve"> and make notes from Knowledge Gate. </w:t>
       </w:r>
     </w:p>
     <w:p>
@@ -7753,7 +7951,25 @@
           <w:color w:val="000000"/>
           <w:lang w:val="en-IN"/>
         </w:rPr>
-        <w:t>If not made notes, spend 2 or 3  days and make notes from Knowledge Gate. </w:t>
+        <w:t xml:space="preserve">If not made notes, spend 2 or </w:t>
+      </w:r>
+      <w:proofErr w:type="gramStart"/>
+      <w:r>
+        <w:rPr>
+          <w:rFonts w:eastAsia="Times New Roman"/>
+          <w:color w:val="000000"/>
+          <w:lang w:val="en-IN"/>
+        </w:rPr>
+        <w:t>3  days</w:t>
+      </w:r>
+      <w:proofErr w:type="gramEnd"/>
+      <w:r>
+        <w:rPr>
+          <w:rFonts w:eastAsia="Times New Roman"/>
+          <w:color w:val="000000"/>
+          <w:lang w:val="en-IN"/>
+        </w:rPr>
+        <w:t xml:space="preserve"> and make notes from Knowledge Gate. </w:t>
       </w:r>
     </w:p>
     <w:p>
@@ -7806,7 +8022,25 @@
           <w:color w:val="000000"/>
           <w:lang w:val="en-IN"/>
         </w:rPr>
-        <w:t xml:space="preserve">Make a note of how will your represent your projects, and prepare all questions related to tech which you have used in your projects. Prepare a note which you can say for 3-10 minutes when he asks you that say something about the project. </w:t>
+        <w:t xml:space="preserve">Make a note of how will </w:t>
+      </w:r>
+      <w:proofErr w:type="gramStart"/>
+      <w:r>
+        <w:rPr>
+          <w:rFonts w:eastAsia="Times New Roman"/>
+          <w:color w:val="000000"/>
+          <w:lang w:val="en-IN"/>
+        </w:rPr>
+        <w:t>your</w:t>
+      </w:r>
+      <w:proofErr w:type="gramEnd"/>
+      <w:r>
+        <w:rPr>
+          <w:rFonts w:eastAsia="Times New Roman"/>
+          <w:color w:val="000000"/>
+          <w:lang w:val="en-IN"/>
+        </w:rPr>
+        <w:t xml:space="preserve"> represent your projects, and prepare all questions related to tech which you have used in your projects. Prepare a note which you can say for 3-10 minutes when he asks you that say something about the project. </w:t>
       </w:r>
       <w:r>
         <w:rPr>

</xml_diff>

<commit_message>
Print all Permutations complete
</commit_message>
<xml_diff>
--- a/SDE-PROBLEMS.docx
+++ b/SDE-PROBLEMS.docx
@@ -4435,6 +4435,7 @@
           <w:color w:val="000000"/>
           <w:sz w:val="22"/>
           <w:szCs w:val="22"/>
+          <w:highlight w:val="yellow"/>
         </w:rPr>
         <w:t>Print all Permutations of a string/array</w:t>
       </w:r>
@@ -18445,6 +18446,18 @@
       <w:shd w:val="clear" w:color="auto" w:fill="E1DFDD"/>
     </w:rPr>
   </w:style>
+  <w:style w:type="character" w:styleId="FollowedHyperlink">
+    <w:name w:val="FollowedHyperlink"/>
+    <w:basedOn w:val="DefaultParagraphFont"/>
+    <w:uiPriority w:val="99"/>
+    <w:semiHidden/>
+    <w:unhideWhenUsed/>
+    <w:rsid w:val="00E654C7"/>
+    <w:rPr>
+      <w:color w:val="800080" w:themeColor="followedHyperlink"/>
+      <w:u w:val="single"/>
+    </w:rPr>
+  </w:style>
 </w:styles>
 </file>
 

</xml_diff>

<commit_message>
Rat in maze some test cases failed
</commit_message>
<xml_diff>
--- a/SDE-PROBLEMS.docx
+++ b/SDE-PROBLEMS.docx
@@ -44,14 +44,9 @@
       </w:r>
       <w:r>
         <w:br/>
-        <w:t xml:space="preserve">(Channel run by ex-Amazon | </w:t>
-      </w:r>
-      <w:proofErr w:type="gramStart"/>
-      <w:r>
-        <w:t>Media.net(</w:t>
+        <w:t>(Channel run by ex-Amazon | Media.net(</w:t>
       </w:r>
       <w:proofErr w:type="spellStart"/>
-      <w:proofErr w:type="gramEnd"/>
       <w:r>
         <w:t>Directi</w:t>
       </w:r>
@@ -115,23 +110,7 @@
           <w:b/>
           <w:highlight w:val="yellow"/>
         </w:rPr>
-        <w:t xml:space="preserve">Find the duplicate in an array of N+1 </w:t>
-      </w:r>
-      <w:proofErr w:type="gramStart"/>
-      <w:r>
-        <w:rPr>
-          <w:b/>
-          <w:highlight w:val="yellow"/>
-        </w:rPr>
-        <w:t>integers</w:t>
-      </w:r>
-      <w:proofErr w:type="gramEnd"/>
-      <w:r>
-        <w:rPr>
-          <w:b/>
-          <w:highlight w:val="yellow"/>
-        </w:rPr>
-        <w:t>.</w:t>
+        <w:t>Find the duplicate in an array of N+1 integers.</w:t>
       </w:r>
       <w:r>
         <w:rPr>
@@ -529,18 +508,10 @@
         <w:t>Inversion of Array</w:t>
       </w:r>
       <w:r>
-        <w:t xml:space="preserve"> (Using Merge </w:t>
-      </w:r>
-      <w:proofErr w:type="gramStart"/>
-      <w:r>
-        <w:t xml:space="preserve">Sort) </w:t>
-      </w:r>
-      <w:r>
-        <w:t xml:space="preserve"> #</w:t>
-      </w:r>
-      <w:proofErr w:type="gramEnd"/>
-      <w:r>
-        <w:t>#####</w:t>
+        <w:t xml:space="preserve"> (Using Merge Sort) </w:t>
+      </w:r>
+      <w:r>
+        <w:t xml:space="preserve"> ######</w:t>
       </w:r>
     </w:p>
     <w:p>
@@ -790,7 +761,6 @@
         <w:t>Pow(</w:t>
       </w:r>
       <w:proofErr w:type="spellStart"/>
-      <w:proofErr w:type="gramStart"/>
       <w:r>
         <w:rPr>
           <w:rFonts w:eastAsia="Times New Roman"/>
@@ -803,7 +773,6 @@
         <w:t>X,n</w:t>
       </w:r>
       <w:proofErr w:type="spellEnd"/>
-      <w:proofErr w:type="gramEnd"/>
       <w:r>
         <w:rPr>
           <w:rFonts w:eastAsia="Times New Roman"/>
@@ -1640,35 +1609,15 @@
           <w:color w:val="000000"/>
           <w:lang w:val="en-IN"/>
         </w:rPr>
-        <w:t xml:space="preserve">Count number of subarrays with given </w:t>
-      </w:r>
-      <w:proofErr w:type="gramStart"/>
-      <w:r>
-        <w:rPr>
-          <w:rFonts w:eastAsia="Times New Roman"/>
-          <w:b/>
-          <w:bCs/>
-          <w:color w:val="000000"/>
-          <w:lang w:val="en-IN"/>
-        </w:rPr>
-        <w:t>XOR</w:t>
-      </w:r>
-      <w:r>
-        <w:rPr>
-          <w:rFonts w:eastAsia="Times New Roman"/>
-          <w:color w:val="000000"/>
-          <w:lang w:val="en-IN"/>
-        </w:rPr>
-        <w:t>(</w:t>
-      </w:r>
-      <w:proofErr w:type="gramEnd"/>
-      <w:r>
-        <w:rPr>
-          <w:rFonts w:eastAsia="Times New Roman"/>
-          <w:color w:val="000000"/>
-          <w:lang w:val="en-IN"/>
-        </w:rPr>
-        <w:t>this clears a lot of problems) </w:t>
+        <w:t>Count number of subarrays with given XOR</w:t>
+      </w:r>
+      <w:r>
+        <w:rPr>
+          <w:rFonts w:eastAsia="Times New Roman"/>
+          <w:color w:val="000000"/>
+          <w:lang w:val="en-IN"/>
+        </w:rPr>
+        <w:t>(this clears a lot of problems) </w:t>
       </w:r>
     </w:p>
     <w:p>
@@ -3007,31 +2956,7 @@
           <w:highlight w:val="yellow"/>
           <w:lang w:val="en-IN"/>
         </w:rPr>
-        <w:t xml:space="preserve">3 </w:t>
-      </w:r>
-      <w:proofErr w:type="gramStart"/>
-      <w:r>
-        <w:rPr>
-          <w:rFonts w:eastAsia="Times New Roman"/>
-          <w:b/>
-          <w:bCs/>
-          <w:color w:val="000000"/>
-          <w:highlight w:val="yellow"/>
-          <w:lang w:val="en-IN"/>
-        </w:rPr>
-        <w:t>sum</w:t>
-      </w:r>
-      <w:proofErr w:type="gramEnd"/>
-      <w:r>
-        <w:rPr>
-          <w:rFonts w:eastAsia="Times New Roman"/>
-          <w:b/>
-          <w:bCs/>
-          <w:color w:val="000000"/>
-          <w:highlight w:val="yellow"/>
-          <w:lang w:val="en-IN"/>
-        </w:rPr>
-        <w:t> </w:t>
+        <w:t>3 sum </w:t>
       </w:r>
     </w:p>
     <w:p>
@@ -4815,8 +4740,20 @@
           <w:color w:val="000000"/>
           <w:sz w:val="22"/>
           <w:szCs w:val="22"/>
-        </w:rPr>
-        <w:t xml:space="preserve">Rat in a Maze </w:t>
+          <w:highlight w:val="yellow"/>
+        </w:rPr>
+        <w:t>Rat in a Maze</w:t>
+      </w:r>
+      <w:r>
+        <w:rPr>
+          <w:rFonts w:ascii="Arial" w:hAnsi="Arial" w:cs="Arial"/>
+          <w:b/>
+          <w:bCs/>
+          <w:color w:val="000000"/>
+          <w:sz w:val="22"/>
+          <w:szCs w:val="22"/>
+        </w:rPr>
+        <w:t xml:space="preserve"> </w:t>
       </w:r>
       <w:r>
         <w:rPr>
@@ -4899,38 +4836,16 @@
           <w:sz w:val="22"/>
           <w:szCs w:val="22"/>
         </w:rPr>
-        <w:t xml:space="preserve">Word Break (print all </w:t>
-      </w:r>
-      <w:proofErr w:type="gramStart"/>
-      <w:r>
-        <w:rPr>
-          <w:rFonts w:ascii="Arial" w:hAnsi="Arial" w:cs="Arial"/>
-          <w:b/>
-          <w:bCs/>
-          <w:color w:val="000000"/>
-          <w:sz w:val="22"/>
-          <w:szCs w:val="22"/>
-        </w:rPr>
-        <w:t>ways)</w:t>
-      </w:r>
-      <w:r>
-        <w:rPr>
-          <w:rFonts w:ascii="Arial" w:hAnsi="Arial" w:cs="Arial"/>
-          <w:color w:val="000000"/>
-          <w:sz w:val="22"/>
-          <w:szCs w:val="22"/>
-        </w:rPr>
-        <w:t>  (</w:t>
-      </w:r>
-      <w:proofErr w:type="gramEnd"/>
-      <w:r>
-        <w:rPr>
-          <w:rFonts w:ascii="Arial" w:hAnsi="Arial" w:cs="Arial"/>
-          <w:color w:val="000000"/>
-          <w:sz w:val="22"/>
-          <w:szCs w:val="22"/>
-        </w:rPr>
-        <w:t>Will be covered later in DP series)</w:t>
+        <w:t>Word Break (print all ways)</w:t>
+      </w:r>
+      <w:r>
+        <w:rPr>
+          <w:rFonts w:ascii="Arial" w:hAnsi="Arial" w:cs="Arial"/>
+          <w:color w:val="000000"/>
+          <w:sz w:val="22"/>
+          <w:szCs w:val="22"/>
+        </w:rPr>
+        <w:t>  (Will be covered later in DP series)</w:t>
       </w:r>
     </w:p>
     <w:p>
@@ -5037,31 +4952,7 @@
           <w:sz w:val="22"/>
           <w:szCs w:val="22"/>
         </w:rPr>
-        <w:t xml:space="preserve"> root of an integer (use binary search) (square root, cube </w:t>
-      </w:r>
-      <w:proofErr w:type="gramStart"/>
-      <w:r>
-        <w:rPr>
-          <w:rFonts w:ascii="Arial" w:hAnsi="Arial" w:cs="Arial"/>
-          <w:b/>
-          <w:bCs/>
-          <w:color w:val="000000"/>
-          <w:sz w:val="22"/>
-          <w:szCs w:val="22"/>
-        </w:rPr>
-        <w:t>root, ..</w:t>
-      </w:r>
-      <w:proofErr w:type="gramEnd"/>
-      <w:r>
-        <w:rPr>
-          <w:rFonts w:ascii="Arial" w:hAnsi="Arial" w:cs="Arial"/>
-          <w:b/>
-          <w:bCs/>
-          <w:color w:val="000000"/>
-          <w:sz w:val="22"/>
-          <w:szCs w:val="22"/>
-        </w:rPr>
-        <w:t>)</w:t>
+        <w:t xml:space="preserve"> root of an integer (use binary search) (square root, cube root, ..)</w:t>
       </w:r>
     </w:p>
     <w:p>

</xml_diff>

<commit_message>
Nth root of number using binary search complete
</commit_message>
<xml_diff>
--- a/SDE-PROBLEMS.docx
+++ b/SDE-PROBLEMS.docx
@@ -4917,16 +4917,18 @@
           <w:color w:val="000000"/>
           <w:sz w:val="22"/>
           <w:szCs w:val="22"/>
-        </w:rPr>
-      </w:pPr>
-      <w:r>
-        <w:rPr>
-          <w:rFonts w:ascii="Arial" w:hAnsi="Arial" w:cs="Arial"/>
-          <w:b/>
-          <w:bCs/>
-          <w:color w:val="000000"/>
-          <w:sz w:val="22"/>
-          <w:szCs w:val="22"/>
+          <w:highlight w:val="yellow"/>
+        </w:rPr>
+      </w:pPr>
+      <w:r>
+        <w:rPr>
+          <w:rFonts w:ascii="Arial" w:hAnsi="Arial" w:cs="Arial"/>
+          <w:b/>
+          <w:bCs/>
+          <w:color w:val="000000"/>
+          <w:sz w:val="22"/>
+          <w:szCs w:val="22"/>
+          <w:highlight w:val="yellow"/>
         </w:rPr>
         <w:t>N-</w:t>
       </w:r>
@@ -4939,6 +4941,7 @@
           <w:color w:val="000000"/>
           <w:sz w:val="22"/>
           <w:szCs w:val="22"/>
+          <w:highlight w:val="yellow"/>
         </w:rPr>
         <w:t>th</w:t>
       </w:r>
@@ -4951,6 +4954,7 @@
           <w:color w:val="000000"/>
           <w:sz w:val="22"/>
           <w:szCs w:val="22"/>
+          <w:highlight w:val="yellow"/>
         </w:rPr>
         <w:t xml:space="preserve"> root of an integer (use binary search) (square root, cube root, ..)</w:t>
       </w:r>

</xml_diff>

<commit_message>
Longest consecutive sequence Complete
</commit_message>
<xml_diff>
--- a/SDE-PROBLEMS.docx
+++ b/SDE-PROBLEMS.docx
@@ -16,7 +16,7 @@
       </w:r>
     </w:p>
     <w:p>
-      <w:hyperlink r:id="rId5">
+      <w:hyperlink r:id="rId6">
         <w:r>
           <w:rPr>
             <w:color w:val="1155CC"/>
@@ -118,7 +118,7 @@
         </w:rPr>
         <w:t xml:space="preserve"> </w:t>
       </w:r>
-      <w:hyperlink r:id="rId6">
+      <w:hyperlink r:id="rId7">
         <w:r>
           <w:rPr>
             <w:color w:val="1155CC"/>
@@ -164,7 +164,7 @@
       <w:pPr>
         <w:ind w:left="720"/>
       </w:pPr>
-      <w:hyperlink r:id="rId7">
+      <w:hyperlink r:id="rId8">
         <w:r>
           <w:rPr>
             <w:color w:val="1155CC"/>
@@ -205,7 +205,7 @@
       <w:pPr>
         <w:ind w:left="720"/>
       </w:pPr>
-      <w:hyperlink r:id="rId8">
+      <w:hyperlink r:id="rId9">
         <w:r>
           <w:rPr>
             <w:color w:val="1155CC"/>
@@ -246,7 +246,7 @@
       <w:pPr>
         <w:ind w:left="720"/>
       </w:pPr>
-      <w:hyperlink r:id="rId9">
+      <w:hyperlink r:id="rId10">
         <w:r>
           <w:rPr>
             <w:color w:val="1155CC"/>
@@ -296,7 +296,7 @@
       <w:pPr>
         <w:ind w:left="720"/>
       </w:pPr>
-      <w:hyperlink r:id="rId10">
+      <w:hyperlink r:id="rId11">
         <w:r>
           <w:rPr>
             <w:color w:val="1155CC"/>
@@ -339,7 +339,7 @@
       <w:pPr>
         <w:ind w:left="720"/>
       </w:pPr>
-      <w:hyperlink r:id="rId11">
+      <w:hyperlink r:id="rId12">
         <w:r>
           <w:rPr>
             <w:color w:val="1155CC"/>
@@ -384,7 +384,7 @@
       <w:r>
         <w:t>(</w:t>
       </w:r>
-      <w:hyperlink r:id="rId12">
+      <w:hyperlink r:id="rId13">
         <w:r>
           <w:rPr>
             <w:color w:val="1155CC"/>
@@ -425,7 +425,7 @@
       <w:pPr>
         <w:ind w:left="720"/>
       </w:pPr>
-      <w:hyperlink r:id="rId13">
+      <w:hyperlink r:id="rId14">
         <w:r>
           <w:rPr>
             <w:color w:val="1155CC"/>
@@ -472,7 +472,7 @@
           <w:b/>
         </w:rPr>
       </w:pPr>
-      <w:hyperlink r:id="rId14">
+      <w:hyperlink r:id="rId15">
         <w:r>
           <w:rPr>
             <w:color w:val="1155CC"/>
@@ -518,7 +518,7 @@
       <w:pPr>
         <w:ind w:left="720"/>
       </w:pPr>
-      <w:hyperlink r:id="rId15">
+      <w:hyperlink r:id="rId16">
         <w:r>
           <w:rPr>
             <w:color w:val="1155CC"/>
@@ -559,7 +559,7 @@
       <w:pPr>
         <w:ind w:left="720"/>
       </w:pPr>
-      <w:hyperlink r:id="rId16">
+      <w:hyperlink r:id="rId17">
         <w:r>
           <w:rPr>
             <w:color w:val="1155CC"/>
@@ -605,7 +605,7 @@
       <w:pPr>
         <w:ind w:left="720"/>
       </w:pPr>
-      <w:hyperlink r:id="rId17">
+      <w:hyperlink r:id="rId18">
         <w:r>
           <w:rPr>
             <w:color w:val="1155CC"/>
@@ -692,7 +692,7 @@
           <w:lang w:val="en-IN"/>
         </w:rPr>
       </w:pPr>
-      <w:hyperlink r:id="rId18" w:history="1">
+      <w:hyperlink r:id="rId19" w:history="1">
         <w:r>
           <w:rPr>
             <w:rFonts w:eastAsia="Times New Roman"/>
@@ -796,7 +796,7 @@
           <w:lang w:val="en-IN"/>
         </w:rPr>
       </w:pPr>
-      <w:hyperlink r:id="rId19" w:history="1">
+      <w:hyperlink r:id="rId20" w:history="1">
         <w:r>
           <w:rPr>
             <w:rFonts w:eastAsia="Times New Roman"/>
@@ -878,7 +878,7 @@
         </w:rPr>
         <w:t>                </w:t>
       </w:r>
-      <w:hyperlink r:id="rId20" w:history="1">
+      <w:hyperlink r:id="rId21" w:history="1">
         <w:r>
           <w:rPr>
             <w:rFonts w:eastAsia="Times New Roman"/>
@@ -956,7 +956,7 @@
           <w:lang w:val="en-IN"/>
         </w:rPr>
       </w:pPr>
-      <w:hyperlink r:id="rId21" w:history="1">
+      <w:hyperlink r:id="rId22" w:history="1">
         <w:r>
           <w:rPr>
             <w:rFonts w:eastAsia="Times New Roman"/>
@@ -1036,7 +1036,7 @@
           <w:lang w:val="en-IN"/>
         </w:rPr>
       </w:pPr>
-      <w:hyperlink r:id="rId22" w:history="1">
+      <w:hyperlink r:id="rId23" w:history="1">
         <w:r>
           <w:rPr>
             <w:rFonts w:eastAsia="Times New Roman"/>
@@ -1136,7 +1136,7 @@
           <w:lang w:val="en-IN"/>
         </w:rPr>
       </w:pPr>
-      <w:hyperlink r:id="rId23" w:history="1">
+      <w:hyperlink r:id="rId24" w:history="1">
         <w:r>
           <w:rPr>
             <w:rFonts w:eastAsia="Times New Roman"/>
@@ -1292,7 +1292,7 @@
           <w:lang w:val="en-IN"/>
         </w:rPr>
       </w:pPr>
-      <w:hyperlink r:id="rId24" w:history="1">
+      <w:hyperlink r:id="rId25" w:history="1">
         <w:r>
           <w:rPr>
             <w:rFonts w:eastAsia="Times New Roman"/>
@@ -1381,7 +1381,7 @@
           <w:lang w:val="en-IN"/>
         </w:rPr>
       </w:pPr>
-      <w:hyperlink r:id="rId25" w:history="1">
+      <w:hyperlink r:id="rId26" w:history="1">
         <w:r>
           <w:rPr>
             <w:rFonts w:eastAsia="Times New Roman"/>
@@ -1443,6 +1443,7 @@
           <w:b/>
           <w:bCs/>
           <w:color w:val="000000"/>
+          <w:highlight w:val="yellow"/>
           <w:lang w:val="en-IN"/>
         </w:rPr>
         <w:t>Longest Consecutive Sequence</w:t>
@@ -1463,7 +1464,7 @@
         </w:rPr>
         <w:br/>
       </w:r>
-      <w:hyperlink r:id="rId26" w:history="1">
+      <w:hyperlink r:id="rId27" w:history="1">
         <w:r>
           <w:rPr>
             <w:rFonts w:eastAsia="Times New Roman"/>
@@ -1547,7 +1548,7 @@
           <w:lang w:val="en-IN"/>
         </w:rPr>
       </w:pPr>
-      <w:hyperlink r:id="rId27" w:history="1">
+      <w:hyperlink r:id="rId28" w:history="1">
         <w:r>
           <w:rPr>
             <w:rFonts w:eastAsia="Times New Roman"/>
@@ -1555,7 +1556,25 @@
             <w:u w:val="single"/>
             <w:lang w:val="en-IN"/>
           </w:rPr>
-          <w:t>https://www.youtube.com/watch?v=xmguZ6GbatA&amp;list=PLgUwDviBIf0p4ozDR_kJJkONnb1wdx2Ma&amp;index=22</w:t>
+          <w:t>https://www.y</w:t>
+        </w:r>
+        <w:r>
+          <w:rPr>
+            <w:rFonts w:eastAsia="Times New Roman"/>
+            <w:color w:val="1155CC"/>
+            <w:u w:val="single"/>
+            <w:lang w:val="en-IN"/>
+          </w:rPr>
+          <w:t>o</w:t>
+        </w:r>
+        <w:r>
+          <w:rPr>
+            <w:rFonts w:eastAsia="Times New Roman"/>
+            <w:color w:val="1155CC"/>
+            <w:u w:val="single"/>
+            <w:lang w:val="en-IN"/>
+          </w:rPr>
+          <w:t>utube.com/watch?v=xmguZ6GbatA&amp;list=PLgUwDviBIf0p4ozDR_kJJkONnb1wdx2Ma&amp;index=22</w:t>
         </w:r>
       </w:hyperlink>
       <w:r>
@@ -1631,7 +1650,7 @@
           <w:lang w:val="en-IN"/>
         </w:rPr>
       </w:pPr>
-      <w:hyperlink r:id="rId28" w:history="1">
+      <w:hyperlink r:id="rId29" w:history="1">
         <w:r>
           <w:rPr>
             <w:rFonts w:eastAsia="Times New Roman"/>
@@ -1715,7 +1734,7 @@
           <w:lang w:val="en-IN"/>
         </w:rPr>
       </w:pPr>
-      <w:hyperlink r:id="rId29" w:history="1">
+      <w:hyperlink r:id="rId30" w:history="1">
         <w:r>
           <w:rPr>
             <w:rFonts w:eastAsia="Times New Roman"/>
@@ -1807,7 +1826,7 @@
           <w:lang w:val="en-IN"/>
         </w:rPr>
       </w:pPr>
-      <w:hyperlink r:id="rId30" w:history="1">
+      <w:hyperlink r:id="rId31" w:history="1">
         <w:r>
           <w:rPr>
             <w:rFonts w:eastAsia="Times New Roman"/>
@@ -1894,7 +1913,7 @@
         </w:rPr>
         <w:br/>
       </w:r>
-      <w:hyperlink r:id="rId31" w:history="1">
+      <w:hyperlink r:id="rId32" w:history="1">
         <w:r>
           <w:rPr>
             <w:rFonts w:eastAsia="Times New Roman"/>
@@ -1974,7 +1993,7 @@
           <w:lang w:val="en-IN"/>
         </w:rPr>
       </w:pPr>
-      <w:hyperlink r:id="rId32" w:history="1">
+      <w:hyperlink r:id="rId33" w:history="1">
         <w:r>
           <w:rPr>
             <w:rFonts w:eastAsia="Times New Roman"/>
@@ -2078,7 +2097,7 @@
           <w:lang w:val="en-IN"/>
         </w:rPr>
       </w:pPr>
-      <w:hyperlink r:id="rId33" w:history="1">
+      <w:hyperlink r:id="rId34" w:history="1">
         <w:r>
           <w:rPr>
             <w:rFonts w:eastAsia="Times New Roman"/>
@@ -2154,7 +2173,7 @@
           <w:lang w:val="en-IN"/>
         </w:rPr>
       </w:pPr>
-      <w:hyperlink r:id="rId34" w:history="1">
+      <w:hyperlink r:id="rId35" w:history="1">
         <w:r>
           <w:rPr>
             <w:rFonts w:eastAsia="Times New Roman"/>
@@ -2237,7 +2256,7 @@
         </w:rPr>
         <w:br/>
       </w:r>
-      <w:hyperlink r:id="rId35" w:history="1">
+      <w:hyperlink r:id="rId36" w:history="1">
         <w:r>
           <w:rPr>
             <w:rFonts w:eastAsia="Times New Roman"/>
@@ -2329,7 +2348,7 @@
           <w:lang w:val="en-IN"/>
         </w:rPr>
       </w:pPr>
-      <w:hyperlink r:id="rId36" w:history="1">
+      <w:hyperlink r:id="rId37" w:history="1">
         <w:r>
           <w:rPr>
             <w:rFonts w:eastAsia="Times New Roman"/>
@@ -2409,7 +2428,7 @@
           <w:lang w:val="en-IN"/>
         </w:rPr>
       </w:pPr>
-      <w:hyperlink r:id="rId37" w:history="1">
+      <w:hyperlink r:id="rId38" w:history="1">
         <w:r>
           <w:rPr>
             <w:rStyle w:val="Hyperlink"/>
@@ -2492,7 +2511,7 @@
           <w:lang w:val="en-IN"/>
         </w:rPr>
       </w:pPr>
-      <w:hyperlink r:id="rId38" w:history="1">
+      <w:hyperlink r:id="rId39" w:history="1">
         <w:r>
           <w:rPr>
             <w:rFonts w:eastAsia="Times New Roman"/>
@@ -2570,7 +2589,7 @@
           <w:lang w:val="en-IN"/>
         </w:rPr>
       </w:pPr>
-      <w:hyperlink r:id="rId39" w:history="1">
+      <w:hyperlink r:id="rId40" w:history="1">
         <w:r>
           <w:rPr>
             <w:rFonts w:eastAsia="Times New Roman"/>
@@ -2649,7 +2668,7 @@
         </w:rPr>
         <w:br/>
       </w:r>
-      <w:hyperlink r:id="rId40" w:history="1">
+      <w:hyperlink r:id="rId41" w:history="1">
         <w:r>
           <w:rPr>
             <w:rFonts w:eastAsia="Times New Roman"/>
@@ -2721,7 +2740,7 @@
         </w:rPr>
         <w:br/>
       </w:r>
-      <w:hyperlink r:id="rId41" w:history="1">
+      <w:hyperlink r:id="rId42" w:history="1">
         <w:r>
           <w:rPr>
             <w:rFonts w:eastAsia="Times New Roman"/>
@@ -2801,7 +2820,7 @@
           <w:lang w:val="en-IN"/>
         </w:rPr>
       </w:pPr>
-      <w:hyperlink r:id="rId42" w:history="1">
+      <w:hyperlink r:id="rId43" w:history="1">
         <w:r>
           <w:rPr>
             <w:rFonts w:eastAsia="Times New Roman"/>
@@ -2890,7 +2909,7 @@
         </w:rPr>
         <w:br/>
       </w:r>
-      <w:hyperlink r:id="rId43" w:history="1">
+      <w:hyperlink r:id="rId44" w:history="1">
         <w:r>
           <w:rPr>
             <w:rFonts w:eastAsia="Times New Roman"/>
@@ -2970,7 +2989,7 @@
           <w:lang w:val="en-IN"/>
         </w:rPr>
       </w:pPr>
-      <w:hyperlink r:id="rId44" w:history="1">
+      <w:hyperlink r:id="rId45" w:history="1">
         <w:r>
           <w:rPr>
             <w:rFonts w:eastAsia="Times New Roman"/>
@@ -3060,7 +3079,7 @@
           <w:lang w:val="en-IN"/>
         </w:rPr>
       </w:pPr>
-      <w:hyperlink r:id="rId45" w:history="1">
+      <w:hyperlink r:id="rId46" w:history="1">
         <w:r>
           <w:rPr>
             <w:rFonts w:eastAsia="Times New Roman"/>
@@ -3136,7 +3155,7 @@
           <w:lang w:val="en-IN"/>
         </w:rPr>
       </w:pPr>
-      <w:hyperlink r:id="rId46" w:history="1">
+      <w:hyperlink r:id="rId47" w:history="1">
         <w:r>
           <w:rPr>
             <w:rFonts w:eastAsia="Times New Roman"/>
@@ -3227,7 +3246,7 @@
           <w:lang w:val="en-IN"/>
         </w:rPr>
       </w:pPr>
-      <w:hyperlink r:id="rId47" w:history="1">
+      <w:hyperlink r:id="rId48" w:history="1">
         <w:r>
           <w:rPr>
             <w:rFonts w:eastAsia="Times New Roman"/>
@@ -3328,7 +3347,7 @@
           <w:lang w:val="en-IN"/>
         </w:rPr>
       </w:pPr>
-      <w:hyperlink r:id="rId48" w:history="1">
+      <w:hyperlink r:id="rId49" w:history="1">
         <w:r>
           <w:rPr>
             <w:rFonts w:eastAsia="Times New Roman"/>
@@ -3401,7 +3420,7 @@
         </w:rPr>
         <w:br/>
       </w:r>
-      <w:hyperlink r:id="rId49" w:history="1">
+      <w:hyperlink r:id="rId50" w:history="1">
         <w:r>
           <w:rPr>
             <w:rFonts w:eastAsia="Times New Roman"/>
@@ -3484,7 +3503,7 @@
         </w:rPr>
         <w:br/>
       </w:r>
-      <w:hyperlink r:id="rId50" w:history="1">
+      <w:hyperlink r:id="rId51" w:history="1">
         <w:r>
           <w:rPr>
             <w:rFonts w:eastAsia="Times New Roman"/>
@@ -3555,7 +3574,7 @@
         </w:rPr>
         <w:br/>
       </w:r>
-      <w:hyperlink r:id="rId51" w:history="1">
+      <w:hyperlink r:id="rId52" w:history="1">
         <w:r>
           <w:rPr>
             <w:rFonts w:eastAsia="Times New Roman"/>
@@ -3628,7 +3647,7 @@
         </w:rPr>
         <w:br/>
       </w:r>
-      <w:hyperlink r:id="rId52" w:history="1">
+      <w:hyperlink r:id="rId53" w:history="1">
         <w:r>
           <w:rPr>
             <w:rFonts w:eastAsia="Times New Roman"/>
@@ -3711,7 +3730,7 @@
         </w:rPr>
         <w:br/>
       </w:r>
-      <w:hyperlink r:id="rId53" w:history="1">
+      <w:hyperlink r:id="rId54" w:history="1">
         <w:r>
           <w:rPr>
             <w:rFonts w:eastAsia="Times New Roman"/>
@@ -3845,7 +3864,7 @@
         </w:rPr>
         <w:br/>
       </w:r>
-      <w:hyperlink r:id="rId54" w:history="1">
+      <w:hyperlink r:id="rId55" w:history="1">
         <w:r>
           <w:rPr>
             <w:rFonts w:eastAsia="Times New Roman"/>
@@ -3932,7 +3951,7 @@
         </w:rPr>
         <w:br/>
       </w:r>
-      <w:hyperlink r:id="rId55" w:history="1">
+      <w:hyperlink r:id="rId56" w:history="1">
         <w:r>
           <w:rPr>
             <w:rFonts w:eastAsia="Times New Roman"/>
@@ -4015,7 +4034,7 @@
         </w:rPr>
         <w:br/>
       </w:r>
-      <w:hyperlink r:id="rId56" w:history="1">
+      <w:hyperlink r:id="rId57" w:history="1">
         <w:r>
           <w:rPr>
             <w:rFonts w:eastAsia="Times New Roman"/>
@@ -4094,7 +4113,7 @@
         </w:rPr>
         <w:br/>
       </w:r>
-      <w:hyperlink r:id="rId57" w:history="1">
+      <w:hyperlink r:id="rId58" w:history="1">
         <w:r>
           <w:rPr>
             <w:rFonts w:eastAsia="Times New Roman"/>
@@ -4173,7 +4192,7 @@
         </w:rPr>
         <w:br/>
       </w:r>
-      <w:hyperlink r:id="rId58" w:history="1">
+      <w:hyperlink r:id="rId59" w:history="1">
         <w:r>
           <w:rPr>
             <w:rFonts w:eastAsia="Times New Roman"/>
@@ -4277,7 +4296,7 @@
           <w:lang w:val="en-IN"/>
         </w:rPr>
       </w:pPr>
-      <w:hyperlink r:id="rId59" w:history="1">
+      <w:hyperlink r:id="rId60" w:history="1">
         <w:r>
           <w:rPr>
             <w:rFonts w:eastAsia="Times New Roman"/>
@@ -4375,7 +4394,7 @@
         </w:rPr>
         <w:br/>
       </w:r>
-      <w:hyperlink r:id="rId60" w:history="1">
+      <w:hyperlink r:id="rId61" w:history="1">
         <w:r>
           <w:rPr>
             <w:rStyle w:val="Hyperlink"/>
@@ -4469,7 +4488,7 @@
         </w:rPr>
         <w:br/>
       </w:r>
-      <w:hyperlink r:id="rId61" w:history="1">
+      <w:hyperlink r:id="rId62" w:history="1">
         <w:r>
           <w:rPr>
             <w:rStyle w:val="Hyperlink"/>
@@ -4572,7 +4591,7 @@
         </w:rPr>
         <w:br/>
       </w:r>
-      <w:hyperlink r:id="rId62" w:history="1">
+      <w:hyperlink r:id="rId63" w:history="1">
         <w:r>
           <w:rPr>
             <w:rStyle w:val="Hyperlink"/>
@@ -4670,7 +4689,7 @@
         </w:rPr>
         <w:br/>
       </w:r>
-      <w:hyperlink r:id="rId63" w:history="1">
+      <w:hyperlink r:id="rId64" w:history="1">
         <w:r>
           <w:rPr>
             <w:rStyle w:val="Hyperlink"/>
@@ -4766,7 +4785,7 @@
         </w:rPr>
         <w:br/>
       </w:r>
-      <w:hyperlink r:id="rId64" w:history="1">
+      <w:hyperlink r:id="rId65" w:history="1">
         <w:r>
           <w:rPr>
             <w:rStyle w:val="Hyperlink"/>
@@ -4965,7 +4984,7 @@
         <w:spacing w:before="0" w:beforeAutospacing="0" w:after="0" w:afterAutospacing="0"/>
         <w:ind w:left="720"/>
       </w:pPr>
-      <w:hyperlink r:id="rId65" w:history="1">
+      <w:hyperlink r:id="rId66" w:history="1">
         <w:r>
           <w:rPr>
             <w:rStyle w:val="Hyperlink"/>
@@ -5051,7 +5070,7 @@
         </w:rPr>
         <w:br/>
       </w:r>
-      <w:hyperlink r:id="rId66" w:history="1">
+      <w:hyperlink r:id="rId67" w:history="1">
         <w:r>
           <w:rPr>
             <w:rStyle w:val="Hyperlink"/>
@@ -5146,7 +5165,7 @@
         </w:rPr>
         <w:br/>
       </w:r>
-      <w:hyperlink r:id="rId67" w:history="1">
+      <w:hyperlink r:id="rId68" w:history="1">
         <w:r>
           <w:rPr>
             <w:rStyle w:val="Hyperlink"/>
@@ -5239,7 +5258,7 @@
         <w:spacing w:before="0" w:beforeAutospacing="0" w:after="0" w:afterAutospacing="0"/>
         <w:ind w:left="720"/>
       </w:pPr>
-      <w:hyperlink r:id="rId68" w:history="1">
+      <w:hyperlink r:id="rId69" w:history="1">
         <w:r>
           <w:rPr>
             <w:rStyle w:val="Hyperlink"/>
@@ -5324,7 +5343,7 @@
         <w:spacing w:before="0" w:beforeAutospacing="0" w:after="0" w:afterAutospacing="0"/>
         <w:ind w:left="720"/>
       </w:pPr>
-      <w:hyperlink r:id="rId69" w:history="1">
+      <w:hyperlink r:id="rId70" w:history="1">
         <w:r>
           <w:rPr>
             <w:rStyle w:val="Hyperlink"/>
@@ -5435,7 +5454,7 @@
         </w:rPr>
         <w:br/>
       </w:r>
-      <w:hyperlink r:id="rId70" w:history="1">
+      <w:hyperlink r:id="rId71" w:history="1">
         <w:r>
           <w:rPr>
             <w:rStyle w:val="Hyperlink"/>
@@ -5496,7 +5515,7 @@
         </w:rPr>
         <w:br/>
       </w:r>
-      <w:hyperlink r:id="rId71" w:history="1">
+      <w:hyperlink r:id="rId72" w:history="1">
         <w:r>
           <w:rPr>
             <w:rStyle w:val="Hyperlink"/>
@@ -5571,7 +5590,7 @@
         </w:rPr>
         <w:br/>
       </w:r>
-      <w:hyperlink r:id="rId72" w:history="1">
+      <w:hyperlink r:id="rId73" w:history="1">
         <w:r>
           <w:rPr>
             <w:rStyle w:val="Hyperlink"/>
@@ -5781,7 +5800,7 @@
         </w:rPr>
         <w:br/>
       </w:r>
-      <w:hyperlink r:id="rId73" w:history="1">
+      <w:hyperlink r:id="rId74" w:history="1">
         <w:r>
           <w:rPr>
             <w:rStyle w:val="Hyperlink"/>
@@ -5958,7 +5977,7 @@
         </w:rPr>
         <w:t xml:space="preserve"> </w:t>
       </w:r>
-      <w:hyperlink r:id="rId74" w:history="1">
+      <w:hyperlink r:id="rId75" w:history="1">
         <w:r>
           <w:rPr>
             <w:rStyle w:val="Hyperlink"/>
@@ -6039,7 +6058,7 @@
         </w:rPr>
         <w:br/>
       </w:r>
-      <w:hyperlink r:id="rId75" w:history="1">
+      <w:hyperlink r:id="rId76" w:history="1">
         <w:r>
           <w:rPr>
             <w:rStyle w:val="Hyperlink"/>
@@ -6126,7 +6145,7 @@
         </w:rPr>
         <w:br/>
       </w:r>
-      <w:hyperlink r:id="rId76" w:history="1">
+      <w:hyperlink r:id="rId77" w:history="1">
         <w:r>
           <w:rPr>
             <w:rStyle w:val="Hyperlink"/>
@@ -6202,7 +6221,7 @@
         <w:spacing w:before="0" w:beforeAutospacing="0" w:after="0" w:afterAutospacing="0"/>
         <w:ind w:left="720"/>
       </w:pPr>
-      <w:hyperlink r:id="rId77" w:history="1">
+      <w:hyperlink r:id="rId78" w:history="1">
         <w:r>
           <w:rPr>
             <w:rStyle w:val="Hyperlink"/>
@@ -6275,7 +6294,7 @@
         <w:spacing w:before="0" w:beforeAutospacing="0" w:after="0" w:afterAutospacing="0"/>
         <w:ind w:left="720"/>
       </w:pPr>
-      <w:hyperlink r:id="rId78" w:history="1">
+      <w:hyperlink r:id="rId79" w:history="1">
         <w:r>
           <w:rPr>
             <w:rStyle w:val="Hyperlink"/>
@@ -8239,7 +8258,7 @@
         </w:rPr>
         <w:t xml:space="preserve">Day23: (Graph) </w:t>
       </w:r>
-      <w:hyperlink r:id="rId79" w:history="1">
+      <w:hyperlink r:id="rId80" w:history="1">
         <w:r>
           <w:rPr>
             <w:rStyle w:val="Hyperlink"/>
@@ -8479,7 +8498,7 @@
         <w:pStyle w:val="NormalWeb"/>
         <w:spacing w:before="0" w:beforeAutospacing="0" w:after="0" w:afterAutospacing="0"/>
       </w:pPr>
-      <w:hyperlink r:id="rId80" w:history="1">
+      <w:hyperlink r:id="rId81" w:history="1">
         <w:r>
           <w:rPr>
             <w:rStyle w:val="Hyperlink"/>
@@ -18684,4 +18703,16 @@
   </a:objectDefaults>
   <a:extraClrSchemeLst/>
 </a:theme>
+</file>
+
+<file path=customXml/item1.xml><?xml version="1.0" encoding="utf-8"?>
+<b:Sources xmlns:b="http://schemas.openxmlformats.org/officeDocument/2006/bibliography" xmlns="http://schemas.openxmlformats.org/officeDocument/2006/bibliography" SelectedStyle="\APASixthEditionOfficeOnline.xsl" StyleName="APA" Version="6"/>
+</file>
+
+<file path=customXml/itemProps1.xml><?xml version="1.0" encoding="utf-8"?>
+<ds:datastoreItem xmlns:ds="http://schemas.openxmlformats.org/officeDocument/2006/customXml" ds:itemID="{93DD5EC0-1BC0-4966-BFAE-0C7E14DAC1F4}">
+  <ds:schemaRefs>
+    <ds:schemaRef ds:uri="http://schemas.openxmlformats.org/officeDocument/2006/bibliography"/>
+  </ds:schemaRefs>
+</ds:datastoreItem>
 </file>
</xml_diff>

<commit_message>
Largest subarray with sum 0 complete
</commit_message>
<xml_diff>
--- a/SDE-PROBLEMS.docx
+++ b/SDE-PROBLEMS.docx
@@ -1515,15 +1515,17 @@
         <w:rPr>
           <w:rFonts w:eastAsia="Times New Roman"/>
           <w:color w:val="000000"/>
-          <w:lang w:val="en-IN"/>
-        </w:rPr>
-      </w:pPr>
-      <w:r>
-        <w:rPr>
-          <w:rFonts w:eastAsia="Times New Roman"/>
-          <w:b/>
-          <w:bCs/>
-          <w:color w:val="000000"/>
+          <w:highlight w:val="yellow"/>
+          <w:lang w:val="en-IN"/>
+        </w:rPr>
+      </w:pPr>
+      <w:r>
+        <w:rPr>
+          <w:rFonts w:eastAsia="Times New Roman"/>
+          <w:b/>
+          <w:bCs/>
+          <w:color w:val="000000"/>
+          <w:highlight w:val="yellow"/>
           <w:lang w:val="en-IN"/>
         </w:rPr>
         <w:t>Largest Subarray with 0 sum</w:t>
@@ -1532,6 +1534,7 @@
         <w:rPr>
           <w:rFonts w:eastAsia="Times New Roman"/>
           <w:color w:val="000000"/>
+          <w:highlight w:val="yellow"/>
           <w:lang w:val="en-IN"/>
         </w:rPr>
         <w:t> </w:t>
@@ -18710,7 +18713,7 @@
 </file>
 
 <file path=customXml/itemProps1.xml><?xml version="1.0" encoding="utf-8"?>
-<ds:datastoreItem xmlns:ds="http://schemas.openxmlformats.org/officeDocument/2006/customXml" ds:itemID="{93DD5EC0-1BC0-4966-BFAE-0C7E14DAC1F4}">
+<ds:datastoreItem xmlns:ds="http://schemas.openxmlformats.org/officeDocument/2006/customXml" ds:itemID="{47984C6D-D0F4-44DF-8B2F-1F107581B248}">
   <ds:schemaRefs>
     <ds:schemaRef ds:uri="http://schemas.openxmlformats.org/officeDocument/2006/bibliography"/>
   </ds:schemaRefs>

</xml_diff>